<commit_message>
Updated README and unit test cases.
</commit_message>
<xml_diff>
--- a/README.docx
+++ b/README.docx
@@ -39,6 +39,18 @@
           <w:szCs w:val="21"/>
         </w:rPr>
       </w:pPr>
+    </w:p>
+    <w:p>
+      <w:pPr>
+        <w:shd w:val="clear" w:color="auto" w:fill="FFFFFF"/>
+        <w:spacing w:before="240" w:after="240"/>
+        <w:rPr>
+          <w:rFonts w:ascii="Helvetica" w:eastAsia="Times New Roman" w:hAnsi="Helvetica" w:cs="Times New Roman"/>
+          <w:color w:val="080808"/>
+          <w:sz w:val="21"/>
+          <w:szCs w:val="21"/>
+        </w:rPr>
+      </w:pPr>
       <w:r>
         <w:rPr>
           <w:rFonts w:ascii="Helvetica" w:eastAsia="Times New Roman" w:hAnsi="Helvetica" w:cs="Times New Roman"/>
@@ -75,11 +87,21 @@
         <w:spacing w:before="240" w:after="240"/>
         <w:rPr>
           <w:rFonts w:ascii="Helvetica" w:eastAsia="Times New Roman" w:hAnsi="Helvetica" w:cs="Times New Roman"/>
+          <w:color w:val="080808"/>
+          <w:sz w:val="21"/>
+          <w:szCs w:val="21"/>
+        </w:rPr>
+      </w:pPr>
+    </w:p>
+    <w:p>
+      <w:pPr>
+        <w:shd w:val="clear" w:color="auto" w:fill="FFFFFF"/>
+        <w:spacing w:before="240" w:after="240"/>
+        <w:rPr>
+          <w:rFonts w:ascii="Helvetica" w:eastAsia="Times New Roman" w:hAnsi="Helvetica" w:cs="Times New Roman"/>
           <w:b/>
           <w:bCs/>
           <w:color w:val="080808"/>
-          <w:sz w:val="21"/>
-          <w:szCs w:val="21"/>
         </w:rPr>
       </w:pPr>
       <w:r>
@@ -88,8 +110,6 @@
           <w:b/>
           <w:bCs/>
           <w:color w:val="080808"/>
-          <w:sz w:val="21"/>
-          <w:szCs w:val="21"/>
         </w:rPr>
         <w:t>Overview of Design Process</w:t>
       </w:r>
@@ -468,27 +488,7 @@
           <w:sz w:val="21"/>
           <w:szCs w:val="21"/>
         </w:rPr>
-        <w:t xml:space="preserve">data </w:t>
-      </w:r>
-      <w:proofErr w:type="spellStart"/>
-      <w:r>
-        <w:rPr>
-          <w:rFonts w:ascii="Helvetica" w:eastAsia="Times New Roman" w:hAnsi="Helvetica" w:cs="Times New Roman"/>
-          <w:color w:val="080808"/>
-          <w:sz w:val="21"/>
-          <w:szCs w:val="21"/>
-        </w:rPr>
-        <w:t xml:space="preserve">structure. </w:t>
-      </w:r>
-      <w:proofErr w:type="spellEnd"/>
-      <w:r>
-        <w:rPr>
-          <w:rFonts w:ascii="Helvetica" w:eastAsia="Times New Roman" w:hAnsi="Helvetica" w:cs="Times New Roman"/>
-          <w:color w:val="080808"/>
-          <w:sz w:val="21"/>
-          <w:szCs w:val="21"/>
-        </w:rPr>
-        <w:t xml:space="preserve">Credit card numbers for whose </w:t>
+        <w:t xml:space="preserve">data structure. Credit card numbers for whose </w:t>
       </w:r>
       <w:proofErr w:type="spellStart"/>
       <w:r>
@@ -552,6 +552,26 @@
         </w:rPr>
         <w:t xml:space="preserve"> status</w:t>
       </w:r>
+      <w:r>
+        <w:rPr>
+          <w:rFonts w:ascii="Helvetica" w:eastAsia="Times New Roman" w:hAnsi="Helvetica" w:cs="Times New Roman"/>
+          <w:color w:val="080808"/>
+          <w:sz w:val="21"/>
+          <w:szCs w:val="21"/>
+        </w:rPr>
+        <w:t>.</w:t>
+      </w:r>
+    </w:p>
+    <w:p>
+      <w:pPr>
+        <w:pStyle w:val="ListParagraph"/>
+        <w:rPr>
+          <w:rFonts w:ascii="Helvetica" w:eastAsia="Times New Roman" w:hAnsi="Helvetica" w:cs="Times New Roman"/>
+          <w:color w:val="080808"/>
+          <w:sz w:val="21"/>
+          <w:szCs w:val="21"/>
+        </w:rPr>
+      </w:pPr>
     </w:p>
     <w:p>
       <w:pPr>
@@ -562,6 +582,16 @@
           <w:color w:val="080808"/>
           <w:sz w:val="21"/>
           <w:szCs w:val="21"/>
+        </w:rPr>
+      </w:pPr>
+    </w:p>
+    <w:p>
+      <w:pPr>
+        <w:shd w:val="clear" w:color="auto" w:fill="FFFFFF"/>
+        <w:spacing w:before="240" w:after="240"/>
+        <w:rPr>
+          <w:rFonts w:ascii="Helvetica" w:eastAsia="Times New Roman" w:hAnsi="Helvetica" w:cs="Times New Roman"/>
+          <w:color w:val="080808"/>
         </w:rPr>
       </w:pPr>
       <w:r>
@@ -570,8 +600,6 @@
           <w:b/>
           <w:bCs/>
           <w:color w:val="080808"/>
-          <w:sz w:val="21"/>
-          <w:szCs w:val="21"/>
         </w:rPr>
         <w:t>Reason for choosing Java as the programming language</w:t>
       </w:r>
@@ -641,8 +669,6 @@
         <w:rPr>
           <w:rFonts w:ascii="Helvetica" w:eastAsia="Times New Roman" w:hAnsi="Helvetica" w:cs="Times New Roman"/>
           <w:color w:val="080808"/>
-          <w:sz w:val="21"/>
-          <w:szCs w:val="21"/>
         </w:rPr>
       </w:pPr>
       <w:r>
@@ -651,8 +677,6 @@
           <w:b/>
           <w:bCs/>
           <w:color w:val="080808"/>
-          <w:sz w:val="21"/>
-          <w:szCs w:val="21"/>
         </w:rPr>
         <w:t>Required dependencies</w:t>
       </w:r>
@@ -711,6 +735,18 @@
         </w:rPr>
         <w:t xml:space="preserve"> path to the environment variable.</w:t>
       </w:r>
+    </w:p>
+    <w:p>
+      <w:pPr>
+        <w:shd w:val="clear" w:color="auto" w:fill="FFFFFF"/>
+        <w:ind w:left="720"/>
+        <w:rPr>
+          <w:rFonts w:ascii="Helvetica" w:eastAsia="Times New Roman" w:hAnsi="Helvetica" w:cs="Times New Roman"/>
+          <w:color w:val="080808"/>
+          <w:sz w:val="21"/>
+          <w:szCs w:val="21"/>
+        </w:rPr>
+      </w:pPr>
     </w:p>
     <w:p>
       <w:pPr>
@@ -1558,39 +1594,91 @@
     <w:p>
       <w:pPr>
         <w:shd w:val="clear" w:color="auto" w:fill="FFFFFF"/>
+        <w:tabs>
+          <w:tab w:val="left" w:pos="916"/>
+          <w:tab w:val="left" w:pos="1832"/>
+          <w:tab w:val="left" w:pos="2748"/>
+          <w:tab w:val="left" w:pos="3664"/>
+          <w:tab w:val="left" w:pos="4580"/>
+          <w:tab w:val="left" w:pos="5496"/>
+          <w:tab w:val="left" w:pos="6412"/>
+          <w:tab w:val="left" w:pos="7328"/>
+          <w:tab w:val="left" w:pos="8244"/>
+          <w:tab w:val="left" w:pos="9160"/>
+          <w:tab w:val="left" w:pos="10076"/>
+          <w:tab w:val="left" w:pos="10992"/>
+          <w:tab w:val="left" w:pos="11908"/>
+          <w:tab w:val="left" w:pos="12824"/>
+          <w:tab w:val="left" w:pos="13740"/>
+          <w:tab w:val="left" w:pos="14656"/>
+        </w:tabs>
+        <w:ind w:left="720"/>
+        <w:rPr>
+          <w:rFonts w:ascii="Consolas" w:eastAsia="Times New Roman" w:hAnsi="Consolas" w:cs="Consolas"/>
+          <w:color w:val="4472C4" w:themeColor="accent1"/>
+          <w:sz w:val="18"/>
+          <w:szCs w:val="18"/>
+          <w:bdr w:val="none" w:sz="0" w:space="0" w:color="auto" w:frame="1"/>
+        </w:rPr>
+      </w:pPr>
+    </w:p>
+    <w:p>
+      <w:pPr>
+        <w:shd w:val="clear" w:color="auto" w:fill="FFFFFF"/>
+        <w:tabs>
+          <w:tab w:val="left" w:pos="916"/>
+          <w:tab w:val="left" w:pos="1832"/>
+          <w:tab w:val="left" w:pos="2748"/>
+          <w:tab w:val="left" w:pos="3664"/>
+          <w:tab w:val="left" w:pos="4580"/>
+          <w:tab w:val="left" w:pos="5496"/>
+          <w:tab w:val="left" w:pos="6412"/>
+          <w:tab w:val="left" w:pos="7328"/>
+          <w:tab w:val="left" w:pos="8244"/>
+          <w:tab w:val="left" w:pos="9160"/>
+          <w:tab w:val="left" w:pos="10076"/>
+          <w:tab w:val="left" w:pos="10992"/>
+          <w:tab w:val="left" w:pos="11908"/>
+          <w:tab w:val="left" w:pos="12824"/>
+          <w:tab w:val="left" w:pos="13740"/>
+          <w:tab w:val="left" w:pos="14656"/>
+        </w:tabs>
+        <w:ind w:left="720"/>
+        <w:rPr>
+          <w:rFonts w:ascii="Consolas" w:eastAsia="Times New Roman" w:hAnsi="Consolas" w:cs="Consolas"/>
+          <w:color w:val="4472C4" w:themeColor="accent1"/>
+          <w:sz w:val="18"/>
+          <w:szCs w:val="18"/>
+          <w:bdr w:val="none" w:sz="0" w:space="0" w:color="auto" w:frame="1"/>
+        </w:rPr>
+      </w:pPr>
+    </w:p>
+    <w:p>
+      <w:pPr>
+        <w:shd w:val="clear" w:color="auto" w:fill="FFFFFF"/>
         <w:spacing w:before="240" w:after="240"/>
+        <w:rPr>
+          <w:rFonts w:ascii="Helvetica" w:eastAsia="Times New Roman" w:hAnsi="Helvetica" w:cs="Times New Roman"/>
+          <w:color w:val="080808"/>
+        </w:rPr>
+      </w:pPr>
+      <w:r>
         <w:rPr>
           <w:rFonts w:ascii="Helvetica" w:eastAsia="Times New Roman" w:hAnsi="Helvetica" w:cs="Times New Roman"/>
           <w:b/>
           <w:bCs/>
           <w:color w:val="080808"/>
-          <w:sz w:val="21"/>
-          <w:szCs w:val="21"/>
-        </w:rPr>
-      </w:pPr>
-    </w:p>
-    <w:p>
-      <w:pPr>
-        <w:shd w:val="clear" w:color="auto" w:fill="FFFFFF"/>
-        <w:spacing w:before="240" w:after="240"/>
-        <w:rPr>
-          <w:rFonts w:ascii="Helvetica" w:eastAsia="Times New Roman" w:hAnsi="Helvetica" w:cs="Times New Roman"/>
-          <w:color w:val="080808"/>
-          <w:sz w:val="21"/>
-          <w:szCs w:val="21"/>
-        </w:rPr>
-      </w:pPr>
+        </w:rPr>
+        <w:t>How to build and compile code</w:t>
+      </w:r>
       <w:r>
         <w:rPr>
           <w:rFonts w:ascii="Helvetica" w:eastAsia="Times New Roman" w:hAnsi="Helvetica" w:cs="Times New Roman"/>
           <w:b/>
           <w:bCs/>
           <w:color w:val="080808"/>
-          <w:sz w:val="21"/>
-          <w:szCs w:val="21"/>
-        </w:rPr>
-        <w:lastRenderedPageBreak/>
-        <w:t>How to build and compile code</w:t>
+        </w:rPr>
+        <w:t>:</w:t>
       </w:r>
     </w:p>
     <w:p>
@@ -1635,7 +1723,7 @@
           <w:sz w:val="19"/>
           <w:szCs w:val="19"/>
         </w:rPr>
-        <w:t xml:space="preserve"> clean install --</w:t>
+        <w:t xml:space="preserve"> clean install -</w:t>
       </w:r>
       <w:proofErr w:type="spellStart"/>
       <w:r>
@@ -1680,25 +1768,41 @@
       <w:pPr>
         <w:shd w:val="clear" w:color="auto" w:fill="FFFFFF"/>
         <w:spacing w:beforeAutospacing="1" w:afterAutospacing="1"/>
-        <w:rPr>
-          <w:rFonts w:ascii="Helvetica" w:eastAsia="Times New Roman" w:hAnsi="Helvetica" w:cs="Times New Roman"/>
-          <w:color w:val="080808"/>
-          <w:sz w:val="21"/>
-          <w:szCs w:val="21"/>
-        </w:rPr>
-      </w:pPr>
-    </w:p>
-    <w:p>
-      <w:pPr>
-        <w:shd w:val="clear" w:color="auto" w:fill="FFFFFF"/>
-        <w:spacing w:before="240" w:after="240"/>
-        <w:rPr>
-          <w:rFonts w:ascii="Helvetica" w:eastAsia="Times New Roman" w:hAnsi="Helvetica" w:cs="Times New Roman"/>
-          <w:color w:val="080808"/>
-          <w:sz w:val="21"/>
-          <w:szCs w:val="21"/>
-        </w:rPr>
-      </w:pPr>
+        <w:ind w:left="360"/>
+        <w:rPr>
+          <w:rFonts w:ascii="Helvetica" w:eastAsia="Times New Roman" w:hAnsi="Helvetica" w:cs="Times New Roman"/>
+          <w:color w:val="080808"/>
+          <w:sz w:val="21"/>
+          <w:szCs w:val="21"/>
+        </w:rPr>
+      </w:pPr>
+      <w:r>
+        <w:rPr>
+          <w:rFonts w:ascii="Helvetica" w:eastAsia="Times New Roman" w:hAnsi="Helvetica" w:cs="Times New Roman"/>
+          <w:color w:val="080808"/>
+          <w:sz w:val="21"/>
+          <w:szCs w:val="21"/>
+        </w:rPr>
+        <w:t xml:space="preserve">You </w:t>
+      </w:r>
+      <w:r>
+        <w:rPr>
+          <w:rFonts w:ascii="Helvetica" w:eastAsia="Times New Roman" w:hAnsi="Helvetica" w:cs="Times New Roman"/>
+          <w:color w:val="080808"/>
+          <w:sz w:val="21"/>
+          <w:szCs w:val="21"/>
+        </w:rPr>
+        <w:t xml:space="preserve">must </w:t>
+      </w:r>
+      <w:r>
+        <w:rPr>
+          <w:rFonts w:ascii="Helvetica" w:eastAsia="Times New Roman" w:hAnsi="Helvetica" w:cs="Times New Roman"/>
+          <w:color w:val="080808"/>
+          <w:sz w:val="21"/>
+          <w:szCs w:val="21"/>
+        </w:rPr>
+        <w:t xml:space="preserve">see </w:t>
+      </w:r>
       <w:r>
         <w:rPr>
           <w:rFonts w:ascii="Helvetica" w:eastAsia="Times New Roman" w:hAnsi="Helvetica" w:cs="Times New Roman"/>
@@ -1708,442 +1812,42 @@
           <w:sz w:val="21"/>
           <w:szCs w:val="21"/>
         </w:rPr>
-        <w:t>How to run code and test cases</w:t>
-      </w:r>
-    </w:p>
-    <w:p>
-      <w:pPr>
-        <w:numPr>
-          <w:ilvl w:val="0"/>
-          <w:numId w:val="5"/>
-        </w:numPr>
-        <w:shd w:val="clear" w:color="auto" w:fill="FFFFFF"/>
-        <w:spacing w:before="100" w:beforeAutospacing="1" w:after="100" w:afterAutospacing="1"/>
-        <w:rPr>
-          <w:rFonts w:ascii="Helvetica" w:eastAsia="Times New Roman" w:hAnsi="Helvetica" w:cs="Times New Roman"/>
-          <w:color w:val="080808"/>
-          <w:sz w:val="21"/>
-          <w:szCs w:val="21"/>
-        </w:rPr>
-      </w:pPr>
-      <w:r>
-        <w:rPr>
-          <w:rFonts w:ascii="Helvetica" w:eastAsia="Times New Roman" w:hAnsi="Helvetica" w:cs="Times New Roman"/>
-          <w:color w:val="080808"/>
-          <w:sz w:val="21"/>
-          <w:szCs w:val="21"/>
-        </w:rPr>
-        <w:t>This program will accept input from two sources:</w:t>
-      </w:r>
-    </w:p>
-    <w:p>
-      <w:pPr>
-        <w:shd w:val="clear" w:color="auto" w:fill="FFFFFF"/>
-        <w:rPr>
-          <w:rFonts w:ascii="Helvetica" w:eastAsia="Times New Roman" w:hAnsi="Helvetica" w:cs="Times New Roman"/>
-          <w:color w:val="080808"/>
-          <w:sz w:val="21"/>
-          <w:szCs w:val="21"/>
-        </w:rPr>
-      </w:pPr>
-      <w:r>
-        <w:rPr>
-          <w:rFonts w:ascii="Helvetica" w:eastAsia="Times New Roman" w:hAnsi="Helvetica" w:cs="Times New Roman"/>
-          <w:b/>
-          <w:bCs/>
-          <w:color w:val="080808"/>
-          <w:sz w:val="21"/>
-          <w:szCs w:val="21"/>
-        </w:rPr>
-        <w:t>1.Filename passed as a command line argument</w:t>
-      </w:r>
-      <w:r>
-        <w:rPr>
-          <w:rFonts w:ascii="Helvetica" w:eastAsia="Times New Roman" w:hAnsi="Helvetica" w:cs="Times New Roman"/>
-          <w:color w:val="080808"/>
-          <w:sz w:val="21"/>
-          <w:szCs w:val="21"/>
-        </w:rPr>
-        <w:t> In the same terminal window, run the maven command </w:t>
-      </w:r>
-      <w:proofErr w:type="spellStart"/>
-      <w:r>
-        <w:rPr>
-          <w:rFonts w:ascii="Consolas" w:eastAsia="Times New Roman" w:hAnsi="Consolas" w:cs="Consolas"/>
-          <w:color w:val="FF0000"/>
-          <w:sz w:val="19"/>
-          <w:szCs w:val="19"/>
-        </w:rPr>
-        <w:t>mvn</w:t>
-      </w:r>
-      <w:proofErr w:type="spellEnd"/>
-      <w:r>
-        <w:rPr>
-          <w:rFonts w:ascii="Consolas" w:eastAsia="Times New Roman" w:hAnsi="Consolas" w:cs="Consolas"/>
-          <w:color w:val="FF0000"/>
-          <w:sz w:val="19"/>
-          <w:szCs w:val="19"/>
-        </w:rPr>
-        <w:t xml:space="preserve"> </w:t>
-      </w:r>
-      <w:proofErr w:type="spellStart"/>
-      <w:r>
-        <w:rPr>
-          <w:rFonts w:ascii="Consolas" w:eastAsia="Times New Roman" w:hAnsi="Consolas" w:cs="Consolas"/>
-          <w:color w:val="FF0000"/>
-          <w:sz w:val="19"/>
-          <w:szCs w:val="19"/>
-        </w:rPr>
-        <w:t>exec:java</w:t>
-      </w:r>
-      <w:proofErr w:type="spellEnd"/>
-      <w:r>
-        <w:rPr>
-          <w:rFonts w:ascii="Consolas" w:eastAsia="Times New Roman" w:hAnsi="Consolas" w:cs="Consolas"/>
-          <w:color w:val="FF0000"/>
-          <w:sz w:val="19"/>
-          <w:szCs w:val="19"/>
-        </w:rPr>
-        <w:t xml:space="preserve"> -</w:t>
-      </w:r>
-      <w:proofErr w:type="spellStart"/>
-      <w:r>
-        <w:rPr>
-          <w:rFonts w:ascii="Consolas" w:eastAsia="Times New Roman" w:hAnsi="Consolas" w:cs="Consolas"/>
-          <w:color w:val="FF0000"/>
-          <w:sz w:val="19"/>
-          <w:szCs w:val="19"/>
-        </w:rPr>
-        <w:t>Dexec.mainClass</w:t>
-      </w:r>
-      <w:proofErr w:type="spellEnd"/>
-      <w:r>
-        <w:rPr>
-          <w:rFonts w:ascii="Consolas" w:eastAsia="Times New Roman" w:hAnsi="Consolas" w:cs="Consolas"/>
-          <w:color w:val="FF0000"/>
-          <w:sz w:val="19"/>
-          <w:szCs w:val="19"/>
-        </w:rPr>
-        <w:t>="</w:t>
-      </w:r>
-      <w:proofErr w:type="spellStart"/>
-      <w:proofErr w:type="gramStart"/>
-      <w:r>
-        <w:rPr>
-          <w:rFonts w:ascii="Consolas" w:eastAsia="Times New Roman" w:hAnsi="Consolas" w:cs="Consolas"/>
-          <w:color w:val="FF0000"/>
-          <w:sz w:val="19"/>
-          <w:szCs w:val="19"/>
-        </w:rPr>
-        <w:t>com.ccp.MainCCP</w:t>
-      </w:r>
-      <w:proofErr w:type="spellEnd"/>
-      <w:proofErr w:type="gramEnd"/>
-      <w:r>
-        <w:rPr>
-          <w:rFonts w:ascii="Consolas" w:eastAsia="Times New Roman" w:hAnsi="Consolas" w:cs="Consolas"/>
-          <w:color w:val="FF0000"/>
-          <w:sz w:val="19"/>
-          <w:szCs w:val="19"/>
-        </w:rPr>
-        <w:t>" -</w:t>
-      </w:r>
-      <w:proofErr w:type="spellStart"/>
-      <w:r>
-        <w:rPr>
-          <w:rFonts w:ascii="Consolas" w:eastAsia="Times New Roman" w:hAnsi="Consolas" w:cs="Consolas"/>
-          <w:color w:val="FF0000"/>
-          <w:sz w:val="19"/>
-          <w:szCs w:val="19"/>
-        </w:rPr>
-        <w:t>Dexec.args</w:t>
-      </w:r>
-      <w:proofErr w:type="spellEnd"/>
-      <w:r>
-        <w:rPr>
-          <w:rFonts w:ascii="Consolas" w:eastAsia="Times New Roman" w:hAnsi="Consolas" w:cs="Consolas"/>
-          <w:color w:val="FF0000"/>
-          <w:sz w:val="19"/>
-          <w:szCs w:val="19"/>
-        </w:rPr>
-        <w:t>="input.txt"</w:t>
-      </w:r>
-      <w:r>
-        <w:rPr>
-          <w:rFonts w:ascii="Helvetica" w:eastAsia="Times New Roman" w:hAnsi="Helvetica" w:cs="Times New Roman"/>
-          <w:color w:val="FF0000"/>
-          <w:sz w:val="21"/>
-          <w:szCs w:val="21"/>
-        </w:rPr>
-        <w:t>. </w:t>
-      </w:r>
-      <w:r>
-        <w:rPr>
-          <w:rFonts w:ascii="Helvetica" w:eastAsia="Times New Roman" w:hAnsi="Helvetica" w:cs="Times New Roman"/>
-          <w:b/>
-          <w:bCs/>
-          <w:color w:val="080808"/>
-          <w:sz w:val="21"/>
-          <w:szCs w:val="21"/>
-        </w:rPr>
-        <w:t>input.txt</w:t>
-      </w:r>
-      <w:r>
-        <w:rPr>
-          <w:rFonts w:ascii="Helvetica" w:eastAsia="Times New Roman" w:hAnsi="Helvetica" w:cs="Times New Roman"/>
-          <w:color w:val="080808"/>
-          <w:sz w:val="21"/>
-          <w:szCs w:val="21"/>
-        </w:rPr>
-        <w:t> file is in the root folder of this project (CCP/input.txt) and you can edit and pass your own values. It prints status of the accounts with names followed by balance in alphabetical order.</w:t>
-      </w:r>
-    </w:p>
-    <w:p>
-      <w:pPr>
-        <w:shd w:val="clear" w:color="auto" w:fill="FFFFFF"/>
-        <w:spacing w:before="240" w:after="240"/>
-        <w:rPr>
-          <w:rFonts w:ascii="Helvetica" w:eastAsia="Times New Roman" w:hAnsi="Helvetica" w:cs="Times New Roman"/>
-          <w:color w:val="080808"/>
-          <w:sz w:val="21"/>
-          <w:szCs w:val="21"/>
-        </w:rPr>
-      </w:pPr>
-      <w:r>
-        <w:rPr>
-          <w:rFonts w:ascii="Helvetica" w:eastAsia="Times New Roman" w:hAnsi="Helvetica" w:cs="Times New Roman"/>
-          <w:b/>
-          <w:bCs/>
-          <w:color w:val="080808"/>
-          <w:sz w:val="21"/>
-          <w:szCs w:val="21"/>
-        </w:rPr>
-        <w:t>2. Input read from STDIN</w:t>
-      </w:r>
-    </w:p>
-    <w:p>
-      <w:pPr>
-        <w:shd w:val="clear" w:color="auto" w:fill="FFFFFF"/>
-        <w:rPr>
-          <w:rFonts w:ascii="Helvetica" w:eastAsia="Times New Roman" w:hAnsi="Helvetica" w:cs="Times New Roman"/>
-          <w:color w:val="080808"/>
-          <w:sz w:val="21"/>
-          <w:szCs w:val="21"/>
-        </w:rPr>
-      </w:pPr>
-      <w:r>
-        <w:rPr>
-          <w:rFonts w:ascii="Helvetica" w:eastAsia="Times New Roman" w:hAnsi="Helvetica" w:cs="Times New Roman"/>
-          <w:color w:val="080808"/>
-          <w:sz w:val="21"/>
-          <w:szCs w:val="21"/>
-        </w:rPr>
-        <w:t xml:space="preserve">In the same terminal window, run the </w:t>
-      </w:r>
-      <w:r>
-        <w:rPr>
-          <w:rFonts w:ascii="Helvetica" w:eastAsia="Times New Roman" w:hAnsi="Helvetica" w:cs="Times New Roman"/>
-          <w:color w:val="000000" w:themeColor="text1"/>
-          <w:sz w:val="21"/>
-          <w:szCs w:val="21"/>
-        </w:rPr>
-        <w:t>command </w:t>
-      </w:r>
-      <w:proofErr w:type="spellStart"/>
-      <w:r>
-        <w:rPr>
-          <w:rFonts w:ascii="Consolas" w:eastAsia="Times New Roman" w:hAnsi="Consolas" w:cs="Consolas"/>
-          <w:color w:val="00B050"/>
-          <w:sz w:val="19"/>
-          <w:szCs w:val="19"/>
-        </w:rPr>
-        <w:t>mvn</w:t>
-      </w:r>
-      <w:proofErr w:type="spellEnd"/>
-      <w:r>
-        <w:rPr>
-          <w:rFonts w:ascii="Consolas" w:eastAsia="Times New Roman" w:hAnsi="Consolas" w:cs="Consolas"/>
-          <w:color w:val="00B050"/>
-          <w:sz w:val="19"/>
-          <w:szCs w:val="19"/>
-        </w:rPr>
-        <w:t xml:space="preserve"> </w:t>
-      </w:r>
-      <w:proofErr w:type="spellStart"/>
-      <w:r>
-        <w:rPr>
-          <w:rFonts w:ascii="Consolas" w:eastAsia="Times New Roman" w:hAnsi="Consolas" w:cs="Consolas"/>
-          <w:color w:val="00B050"/>
-          <w:sz w:val="19"/>
-          <w:szCs w:val="19"/>
-        </w:rPr>
-        <w:t>exec:java</w:t>
-      </w:r>
-      <w:proofErr w:type="spellEnd"/>
-      <w:r>
-        <w:rPr>
-          <w:rFonts w:ascii="Consolas" w:eastAsia="Times New Roman" w:hAnsi="Consolas" w:cs="Consolas"/>
-          <w:color w:val="00B050"/>
-          <w:sz w:val="19"/>
-          <w:szCs w:val="19"/>
-        </w:rPr>
-        <w:t xml:space="preserve"> -</w:t>
-      </w:r>
-      <w:proofErr w:type="spellStart"/>
-      <w:r>
-        <w:rPr>
-          <w:rFonts w:ascii="Consolas" w:eastAsia="Times New Roman" w:hAnsi="Consolas" w:cs="Consolas"/>
-          <w:color w:val="00B050"/>
-          <w:sz w:val="19"/>
-          <w:szCs w:val="19"/>
-        </w:rPr>
-        <w:t>Dexec.mainClass</w:t>
-      </w:r>
-      <w:proofErr w:type="spellEnd"/>
-      <w:r>
-        <w:rPr>
-          <w:rFonts w:ascii="Consolas" w:eastAsia="Times New Roman" w:hAnsi="Consolas" w:cs="Consolas"/>
-          <w:color w:val="00B050"/>
-          <w:sz w:val="19"/>
-          <w:szCs w:val="19"/>
-        </w:rPr>
-        <w:t>="</w:t>
-      </w:r>
-      <w:proofErr w:type="spellStart"/>
-      <w:proofErr w:type="gramStart"/>
-      <w:r>
-        <w:rPr>
-          <w:rFonts w:ascii="Consolas" w:eastAsia="Times New Roman" w:hAnsi="Consolas" w:cs="Consolas"/>
-          <w:color w:val="00B050"/>
-          <w:sz w:val="19"/>
-          <w:szCs w:val="19"/>
-        </w:rPr>
-        <w:t>com.ccp.MainCCP</w:t>
-      </w:r>
-      <w:proofErr w:type="spellEnd"/>
-      <w:proofErr w:type="gramEnd"/>
-      <w:r>
-        <w:rPr>
-          <w:rFonts w:ascii="Consolas" w:eastAsia="Times New Roman" w:hAnsi="Consolas" w:cs="Consolas"/>
-          <w:color w:val="00B050"/>
-          <w:sz w:val="19"/>
-          <w:szCs w:val="19"/>
-        </w:rPr>
-        <w:t>"</w:t>
-      </w:r>
-      <w:r>
-        <w:rPr>
-          <w:rFonts w:ascii="Helvetica" w:eastAsia="Times New Roman" w:hAnsi="Helvetica" w:cs="Times New Roman"/>
-          <w:color w:val="00B050"/>
-          <w:sz w:val="21"/>
-          <w:szCs w:val="21"/>
-        </w:rPr>
-        <w:t>. </w:t>
-      </w:r>
-      <w:r>
-        <w:rPr>
-          <w:rFonts w:ascii="Helvetica" w:eastAsia="Times New Roman" w:hAnsi="Helvetica" w:cs="Times New Roman"/>
-          <w:color w:val="080808"/>
-          <w:sz w:val="21"/>
-          <w:szCs w:val="21"/>
-        </w:rPr>
-        <w:t>Then the program prompts you to enter the input file (say </w:t>
-      </w:r>
-      <w:r>
-        <w:rPr>
-          <w:rFonts w:ascii="Helvetica" w:eastAsia="Times New Roman" w:hAnsi="Helvetica" w:cs="Times New Roman"/>
-          <w:b/>
-          <w:bCs/>
-          <w:color w:val="080808"/>
-          <w:sz w:val="21"/>
-          <w:szCs w:val="21"/>
-        </w:rPr>
-        <w:t>input.txt</w:t>
-      </w:r>
-      <w:r>
-        <w:rPr>
-          <w:rFonts w:ascii="Helvetica" w:eastAsia="Times New Roman" w:hAnsi="Helvetica" w:cs="Times New Roman"/>
-          <w:color w:val="080808"/>
-          <w:sz w:val="21"/>
-          <w:szCs w:val="21"/>
-        </w:rPr>
-        <w:t> and enter). It prints status of the accounts with names followed by balance in alphabetical order.</w:t>
-      </w:r>
-    </w:p>
-    <w:p>
-      <w:pPr>
-        <w:shd w:val="clear" w:color="auto" w:fill="FFFFFF"/>
-        <w:spacing w:before="240" w:after="240"/>
-        <w:rPr>
-          <w:rFonts w:ascii="Helvetica" w:eastAsia="Times New Roman" w:hAnsi="Helvetica" w:cs="Times New Roman"/>
-          <w:color w:val="080808"/>
-          <w:sz w:val="21"/>
-          <w:szCs w:val="21"/>
-        </w:rPr>
-      </w:pPr>
-      <w:r>
-        <w:rPr>
-          <w:rFonts w:ascii="Helvetica" w:eastAsia="Times New Roman" w:hAnsi="Helvetica" w:cs="Times New Roman"/>
-          <w:b/>
-          <w:bCs/>
-          <w:color w:val="080808"/>
-          <w:sz w:val="21"/>
-          <w:szCs w:val="21"/>
-        </w:rPr>
-        <w:t>Please find the screenshot that shows you the sample example of output when ran in my local</w:t>
-      </w:r>
-    </w:p>
-    <w:p>
-      <w:pPr>
-        <w:shd w:val="clear" w:color="auto" w:fill="FFFFFF"/>
-        <w:spacing w:before="240" w:after="240"/>
-        <w:rPr>
-          <w:rFonts w:ascii="Helvetica" w:eastAsia="Times New Roman" w:hAnsi="Helvetica" w:cs="Times New Roman"/>
-          <w:color w:val="080808"/>
-          <w:sz w:val="21"/>
-          <w:szCs w:val="21"/>
-        </w:rPr>
-      </w:pPr>
-      <w:r>
-        <w:rPr>
-          <w:rFonts w:ascii="Helvetica" w:eastAsia="Times New Roman" w:hAnsi="Helvetica" w:cs="Times New Roman"/>
-          <w:color w:val="080808"/>
-          <w:sz w:val="21"/>
-          <w:szCs w:val="21"/>
-        </w:rPr>
-        <w:fldChar w:fldCharType="begin"/>
-      </w:r>
-      <w:r>
-        <w:rPr>
-          <w:rFonts w:ascii="Helvetica" w:eastAsia="Times New Roman" w:hAnsi="Helvetica" w:cs="Times New Roman"/>
-          <w:color w:val="080808"/>
-          <w:sz w:val="21"/>
-          <w:szCs w:val="21"/>
-        </w:rPr>
-        <w:instrText xml:space="preserve"> INCLUDEPICTURE "/Users/ItsMe/IdeaProjects/CCP/img.png" \* MERGEFORMATINET </w:instrText>
-      </w:r>
-      <w:r>
-        <w:rPr>
-          <w:rFonts w:ascii="Helvetica" w:eastAsia="Times New Roman" w:hAnsi="Helvetica" w:cs="Times New Roman"/>
-          <w:color w:val="080808"/>
-          <w:sz w:val="21"/>
-          <w:szCs w:val="21"/>
-        </w:rPr>
-        <w:fldChar w:fldCharType="separate"/>
-      </w:r>
-      <w:r>
-        <w:rPr>
-          <w:rFonts w:ascii="Helvetica" w:eastAsia="Times New Roman" w:hAnsi="Helvetica" w:cs="Times New Roman"/>
-          <w:noProof/>
+        <w:t>BUILD SUCCESS</w:t>
+      </w:r>
+      <w:r>
+        <w:rPr>
+          <w:rFonts w:ascii="Helvetica" w:eastAsia="Times New Roman" w:hAnsi="Helvetica" w:cs="Times New Roman"/>
+          <w:color w:val="080808"/>
+          <w:sz w:val="21"/>
+          <w:szCs w:val="21"/>
+        </w:rPr>
+        <w:t xml:space="preserve"> as shown in the screenshot below:</w:t>
+      </w:r>
+    </w:p>
+    <w:p>
+      <w:pPr>
+        <w:shd w:val="clear" w:color="auto" w:fill="FFFFFF"/>
+        <w:spacing w:beforeAutospacing="1" w:afterAutospacing="1"/>
+        <w:ind w:left="360"/>
+        <w:rPr>
+          <w:rFonts w:ascii="Helvetica" w:eastAsia="Times New Roman" w:hAnsi="Helvetica" w:cs="Times New Roman"/>
+          <w:color w:val="080808"/>
+          <w:sz w:val="21"/>
+          <w:szCs w:val="21"/>
+        </w:rPr>
+      </w:pPr>
+      <w:r>
+        <w:rPr>
+          <w:rFonts w:ascii="Helvetica" w:eastAsia="Times New Roman" w:hAnsi="Helvetica" w:cs="Times New Roman"/>
           <w:color w:val="080808"/>
           <w:sz w:val="21"/>
           <w:szCs w:val="21"/>
         </w:rPr>
         <w:drawing>
-          <wp:inline distT="0" distB="0" distL="0" distR="0" wp14:anchorId="65EF472F" wp14:editId="278AD35B">
-            <wp:extent cx="5943600" cy="3343910"/>
+          <wp:inline distT="0" distB="0" distL="0" distR="0" wp14:anchorId="2684ECDF" wp14:editId="4F99B778">
+            <wp:extent cx="5943600" cy="2974975"/>
             <wp:effectExtent l="0" t="0" r="0" b="0"/>
-            <wp:docPr id="1" name="Picture 1" descr="imgpng"/>
+            <wp:docPr id="1" name="Picture 1" descr="Text&#10;&#10;Description automatically generated"/>
             <wp:cNvGraphicFramePr>
               <a:graphicFrameLocks xmlns:a="http://schemas.openxmlformats.org/drawingml/2006/main" noChangeAspect="1"/>
             </wp:cNvGraphicFramePr>
@@ -2151,36 +1855,23 @@
               <a:graphicData uri="http://schemas.openxmlformats.org/drawingml/2006/picture">
                 <pic:pic xmlns:pic="http://schemas.openxmlformats.org/drawingml/2006/picture">
                   <pic:nvPicPr>
-                    <pic:cNvPr id="0" name="Picture 1" descr="imgpng"/>
-                    <pic:cNvPicPr>
-                      <a:picLocks noChangeAspect="1" noChangeArrowheads="1"/>
-                    </pic:cNvPicPr>
+                    <pic:cNvPr id="1" name="Picture 1" descr="Text&#10;&#10;Description automatically generated"/>
+                    <pic:cNvPicPr/>
                   </pic:nvPicPr>
                   <pic:blipFill>
-                    <a:blip r:embed="rId5" cstate="print">
-                      <a:extLst>
-                        <a:ext uri="{28A0092B-C50C-407E-A947-70E740481C1C}">
-                          <a14:useLocalDpi xmlns:a14="http://schemas.microsoft.com/office/drawing/2010/main" val="0"/>
-                        </a:ext>
-                      </a:extLst>
-                    </a:blip>
-                    <a:srcRect/>
+                    <a:blip r:embed="rId5"/>
                     <a:stretch>
                       <a:fillRect/>
                     </a:stretch>
                   </pic:blipFill>
-                  <pic:spPr bwMode="auto">
+                  <pic:spPr>
                     <a:xfrm>
                       <a:off x="0" y="0"/>
-                      <a:ext cx="5943600" cy="3343910"/>
+                      <a:ext cx="5943600" cy="2974975"/>
                     </a:xfrm>
                     <a:prstGeom prst="rect">
                       <a:avLst/>
                     </a:prstGeom>
-                    <a:noFill/>
-                    <a:ln>
-                      <a:noFill/>
-                    </a:ln>
                   </pic:spPr>
                 </pic:pic>
               </a:graphicData>
@@ -2188,15 +1879,1286 @@
           </wp:inline>
         </w:drawing>
       </w:r>
-      <w:r>
-        <w:rPr>
-          <w:rFonts w:ascii="Helvetica" w:eastAsia="Times New Roman" w:hAnsi="Helvetica" w:cs="Times New Roman"/>
-          <w:color w:val="080808"/>
-          <w:sz w:val="21"/>
-          <w:szCs w:val="21"/>
-        </w:rPr>
-        <w:fldChar w:fldCharType="end"/>
-      </w:r>
+    </w:p>
+    <w:p>
+      <w:pPr>
+        <w:shd w:val="clear" w:color="auto" w:fill="FFFFFF"/>
+        <w:spacing w:beforeAutospacing="1" w:afterAutospacing="1"/>
+        <w:rPr>
+          <w:rFonts w:ascii="Helvetica" w:eastAsia="Times New Roman" w:hAnsi="Helvetica" w:cs="Times New Roman"/>
+          <w:color w:val="080808"/>
+          <w:sz w:val="21"/>
+          <w:szCs w:val="21"/>
+        </w:rPr>
+      </w:pPr>
+    </w:p>
+    <w:p>
+      <w:pPr>
+        <w:shd w:val="clear" w:color="auto" w:fill="FFFFFF"/>
+        <w:spacing w:beforeAutospacing="1" w:afterAutospacing="1"/>
+        <w:rPr>
+          <w:rFonts w:ascii="Helvetica" w:eastAsia="Times New Roman" w:hAnsi="Helvetica" w:cs="Times New Roman"/>
+          <w:color w:val="080808"/>
+          <w:sz w:val="21"/>
+          <w:szCs w:val="21"/>
+        </w:rPr>
+      </w:pPr>
+    </w:p>
+    <w:p>
+      <w:pPr>
+        <w:shd w:val="clear" w:color="auto" w:fill="FFFFFF"/>
+        <w:rPr>
+          <w:rFonts w:ascii="Helvetica" w:eastAsia="Times New Roman" w:hAnsi="Helvetica" w:cs="Times New Roman"/>
+          <w:b/>
+          <w:bCs/>
+          <w:color w:val="080808"/>
+        </w:rPr>
+      </w:pPr>
+      <w:r>
+        <w:rPr>
+          <w:rFonts w:ascii="Helvetica" w:eastAsia="Times New Roman" w:hAnsi="Helvetica" w:cs="Times New Roman"/>
+          <w:b/>
+          <w:bCs/>
+          <w:color w:val="080808"/>
+        </w:rPr>
+        <w:t>How to run test cases:</w:t>
+      </w:r>
+    </w:p>
+    <w:p>
+      <w:pPr>
+        <w:shd w:val="clear" w:color="auto" w:fill="FFFFFF"/>
+        <w:rPr>
+          <w:rFonts w:ascii="Helvetica" w:eastAsia="Times New Roman" w:hAnsi="Helvetica" w:cs="Times New Roman"/>
+          <w:b/>
+          <w:bCs/>
+          <w:color w:val="080808"/>
+          <w:sz w:val="21"/>
+          <w:szCs w:val="21"/>
+        </w:rPr>
+      </w:pPr>
+    </w:p>
+    <w:p>
+      <w:pPr>
+        <w:shd w:val="clear" w:color="auto" w:fill="FFFFFF"/>
+        <w:rPr>
+          <w:rFonts w:ascii="Helvetica" w:eastAsia="Times New Roman" w:hAnsi="Helvetica" w:cs="Times New Roman"/>
+          <w:color w:val="000000" w:themeColor="text1"/>
+          <w:sz w:val="21"/>
+          <w:szCs w:val="21"/>
+        </w:rPr>
+      </w:pPr>
+      <w:r>
+        <w:rPr>
+          <w:rFonts w:ascii="Helvetica" w:eastAsia="Times New Roman" w:hAnsi="Helvetica" w:cs="Times New Roman"/>
+          <w:b/>
+          <w:bCs/>
+          <w:color w:val="080808"/>
+          <w:sz w:val="21"/>
+          <w:szCs w:val="21"/>
+        </w:rPr>
+        <w:tab/>
+      </w:r>
+      <w:r>
+        <w:rPr>
+          <w:rFonts w:ascii="Helvetica" w:eastAsia="Times New Roman" w:hAnsi="Helvetica" w:cs="Times New Roman"/>
+          <w:color w:val="080808"/>
+          <w:sz w:val="21"/>
+          <w:szCs w:val="21"/>
+        </w:rPr>
+        <w:t xml:space="preserve">To run unit/acceptance tests, run the maven command </w:t>
+      </w:r>
+      <w:proofErr w:type="spellStart"/>
+      <w:r>
+        <w:rPr>
+          <w:rFonts w:ascii="Helvetica" w:eastAsia="Times New Roman" w:hAnsi="Helvetica" w:cs="Times New Roman"/>
+          <w:color w:val="7030A0"/>
+          <w:sz w:val="21"/>
+          <w:szCs w:val="21"/>
+        </w:rPr>
+        <w:t>mvn</w:t>
+      </w:r>
+      <w:proofErr w:type="spellEnd"/>
+      <w:r>
+        <w:rPr>
+          <w:rFonts w:ascii="Helvetica" w:eastAsia="Times New Roman" w:hAnsi="Helvetica" w:cs="Times New Roman"/>
+          <w:color w:val="7030A0"/>
+          <w:sz w:val="21"/>
+          <w:szCs w:val="21"/>
+        </w:rPr>
+        <w:t xml:space="preserve"> </w:t>
+      </w:r>
+      <w:r>
+        <w:rPr>
+          <w:rFonts w:ascii="Helvetica" w:eastAsia="Times New Roman" w:hAnsi="Helvetica" w:cs="Times New Roman"/>
+          <w:color w:val="7030A0"/>
+          <w:sz w:val="21"/>
+          <w:szCs w:val="21"/>
+        </w:rPr>
+        <w:t xml:space="preserve">-q </w:t>
+      </w:r>
+      <w:r>
+        <w:rPr>
+          <w:rFonts w:ascii="Helvetica" w:eastAsia="Times New Roman" w:hAnsi="Helvetica" w:cs="Times New Roman"/>
+          <w:color w:val="7030A0"/>
+          <w:sz w:val="21"/>
+          <w:szCs w:val="21"/>
+        </w:rPr>
+        <w:t>test</w:t>
+      </w:r>
+      <w:r>
+        <w:rPr>
+          <w:rFonts w:ascii="Helvetica" w:eastAsia="Times New Roman" w:hAnsi="Helvetica" w:cs="Times New Roman"/>
+          <w:color w:val="7030A0"/>
+          <w:sz w:val="21"/>
+          <w:szCs w:val="21"/>
+        </w:rPr>
+        <w:t xml:space="preserve"> </w:t>
+      </w:r>
+      <w:r>
+        <w:rPr>
+          <w:rFonts w:ascii="Helvetica" w:eastAsia="Times New Roman" w:hAnsi="Helvetica" w:cs="Times New Roman"/>
+          <w:color w:val="000000" w:themeColor="text1"/>
+          <w:sz w:val="21"/>
+          <w:szCs w:val="21"/>
+        </w:rPr>
+        <w:t xml:space="preserve">which runs all unit test cases and print the success output. </w:t>
+      </w:r>
+    </w:p>
+    <w:p>
+      <w:pPr>
+        <w:shd w:val="clear" w:color="auto" w:fill="FFFFFF"/>
+        <w:rPr>
+          <w:rFonts w:ascii="Helvetica" w:eastAsia="Times New Roman" w:hAnsi="Helvetica" w:cs="Times New Roman"/>
+          <w:color w:val="000000" w:themeColor="text1"/>
+          <w:sz w:val="21"/>
+          <w:szCs w:val="21"/>
+        </w:rPr>
+      </w:pPr>
+    </w:p>
+    <w:p>
+      <w:pPr>
+        <w:pStyle w:val="ListParagraph"/>
+        <w:numPr>
+          <w:ilvl w:val="0"/>
+          <w:numId w:val="11"/>
+        </w:numPr>
+        <w:shd w:val="clear" w:color="auto" w:fill="FFFFFF"/>
+        <w:rPr>
+          <w:rFonts w:ascii="Helvetica" w:eastAsia="Times New Roman" w:hAnsi="Helvetica" w:cs="Times New Roman"/>
+          <w:color w:val="000000" w:themeColor="text1"/>
+          <w:sz w:val="21"/>
+          <w:szCs w:val="21"/>
+        </w:rPr>
+      </w:pPr>
+      <w:r>
+        <w:rPr>
+          <w:rFonts w:ascii="Helvetica" w:eastAsia="Times New Roman" w:hAnsi="Helvetica" w:cs="Times New Roman"/>
+          <w:color w:val="000000" w:themeColor="text1"/>
+          <w:sz w:val="21"/>
+          <w:szCs w:val="21"/>
+        </w:rPr>
+        <w:t xml:space="preserve">Input files for Unit tests are in </w:t>
+      </w:r>
+      <w:r>
+        <w:rPr>
+          <w:rFonts w:ascii="Helvetica" w:eastAsia="Times New Roman" w:hAnsi="Helvetica" w:cs="Times New Roman"/>
+          <w:b/>
+          <w:bCs/>
+          <w:color w:val="000000" w:themeColor="text1"/>
+          <w:sz w:val="21"/>
+          <w:szCs w:val="21"/>
+        </w:rPr>
+        <w:t>/</w:t>
+      </w:r>
+      <w:proofErr w:type="spellStart"/>
+      <w:r>
+        <w:rPr>
+          <w:rFonts w:ascii="Helvetica" w:eastAsia="Times New Roman" w:hAnsi="Helvetica" w:cs="Times New Roman"/>
+          <w:b/>
+          <w:bCs/>
+          <w:color w:val="000000" w:themeColor="text1"/>
+          <w:sz w:val="21"/>
+          <w:szCs w:val="21"/>
+        </w:rPr>
+        <w:t>src</w:t>
+      </w:r>
+      <w:proofErr w:type="spellEnd"/>
+      <w:r>
+        <w:rPr>
+          <w:rFonts w:ascii="Helvetica" w:eastAsia="Times New Roman" w:hAnsi="Helvetica" w:cs="Times New Roman"/>
+          <w:b/>
+          <w:bCs/>
+          <w:color w:val="000000" w:themeColor="text1"/>
+          <w:sz w:val="21"/>
+          <w:szCs w:val="21"/>
+        </w:rPr>
+        <w:t>/main/resources</w:t>
+      </w:r>
+      <w:r>
+        <w:rPr>
+          <w:rFonts w:ascii="Helvetica" w:eastAsia="Times New Roman" w:hAnsi="Helvetica" w:cs="Times New Roman"/>
+          <w:color w:val="000000" w:themeColor="text1"/>
+          <w:sz w:val="21"/>
+          <w:szCs w:val="21"/>
+        </w:rPr>
+        <w:t xml:space="preserve"> directory of the project.</w:t>
+      </w:r>
+    </w:p>
+    <w:p>
+      <w:pPr>
+        <w:pStyle w:val="ListParagraph"/>
+        <w:numPr>
+          <w:ilvl w:val="0"/>
+          <w:numId w:val="11"/>
+        </w:numPr>
+        <w:shd w:val="clear" w:color="auto" w:fill="FFFFFF"/>
+        <w:rPr>
+          <w:rFonts w:ascii="Helvetica" w:eastAsia="Times New Roman" w:hAnsi="Helvetica" w:cs="Times New Roman"/>
+          <w:color w:val="000000" w:themeColor="text1"/>
+          <w:sz w:val="21"/>
+          <w:szCs w:val="21"/>
+        </w:rPr>
+      </w:pPr>
+      <w:r>
+        <w:rPr>
+          <w:rFonts w:ascii="Helvetica" w:eastAsia="Times New Roman" w:hAnsi="Helvetica" w:cs="Times New Roman"/>
+          <w:color w:val="000000" w:themeColor="text1"/>
+          <w:sz w:val="21"/>
+          <w:szCs w:val="21"/>
+        </w:rPr>
+        <w:t xml:space="preserve">This project has 8 </w:t>
+      </w:r>
+      <w:r>
+        <w:rPr>
+          <w:rFonts w:ascii="Helvetica" w:eastAsia="Times New Roman" w:hAnsi="Helvetica" w:cs="Times New Roman"/>
+          <w:color w:val="000000" w:themeColor="text1"/>
+          <w:sz w:val="21"/>
+          <w:szCs w:val="21"/>
+        </w:rPr>
+        <w:t>U</w:t>
+      </w:r>
+      <w:r>
+        <w:rPr>
+          <w:rFonts w:ascii="Helvetica" w:eastAsia="Times New Roman" w:hAnsi="Helvetica" w:cs="Times New Roman"/>
+          <w:color w:val="000000" w:themeColor="text1"/>
+          <w:sz w:val="21"/>
+          <w:szCs w:val="21"/>
+        </w:rPr>
+        <w:t>nit tests.</w:t>
+      </w:r>
+    </w:p>
+    <w:p>
+      <w:pPr>
+        <w:shd w:val="clear" w:color="auto" w:fill="FFFFFF"/>
+        <w:ind w:left="720"/>
+        <w:rPr>
+          <w:rFonts w:ascii="Helvetica" w:eastAsia="Times New Roman" w:hAnsi="Helvetica" w:cs="Times New Roman"/>
+          <w:color w:val="000000" w:themeColor="text1"/>
+          <w:sz w:val="21"/>
+          <w:szCs w:val="21"/>
+        </w:rPr>
+      </w:pPr>
+    </w:p>
+    <w:p>
+      <w:pPr>
+        <w:shd w:val="clear" w:color="auto" w:fill="FFFFFF"/>
+        <w:ind w:left="720"/>
+        <w:rPr>
+          <w:rFonts w:ascii="Helvetica" w:eastAsia="Times New Roman" w:hAnsi="Helvetica" w:cs="Times New Roman"/>
+          <w:color w:val="000000" w:themeColor="text1"/>
+          <w:sz w:val="21"/>
+          <w:szCs w:val="21"/>
+        </w:rPr>
+      </w:pPr>
+    </w:p>
+    <w:p>
+      <w:pPr>
+        <w:shd w:val="clear" w:color="auto" w:fill="FFFFFF"/>
+        <w:ind w:left="720"/>
+        <w:rPr>
+          <w:rFonts w:ascii="Helvetica" w:eastAsia="Times New Roman" w:hAnsi="Helvetica" w:cs="Times New Roman"/>
+          <w:color w:val="000000" w:themeColor="text1"/>
+          <w:sz w:val="21"/>
+          <w:szCs w:val="21"/>
+        </w:rPr>
+      </w:pPr>
+    </w:p>
+    <w:p>
+      <w:pPr>
+        <w:shd w:val="clear" w:color="auto" w:fill="FFFFFF"/>
+        <w:ind w:left="720"/>
+        <w:rPr>
+          <w:rFonts w:ascii="Helvetica" w:eastAsia="Times New Roman" w:hAnsi="Helvetica" w:cs="Times New Roman"/>
+          <w:color w:val="000000" w:themeColor="text1"/>
+          <w:sz w:val="21"/>
+          <w:szCs w:val="21"/>
+        </w:rPr>
+      </w:pPr>
+      <w:r>
+        <w:rPr>
+          <w:rFonts w:ascii="Helvetica" w:eastAsia="Times New Roman" w:hAnsi="Helvetica" w:cs="Times New Roman"/>
+          <w:color w:val="000000" w:themeColor="text1"/>
+          <w:sz w:val="21"/>
+          <w:szCs w:val="21"/>
+        </w:rPr>
+        <w:lastRenderedPageBreak/>
+        <w:t xml:space="preserve">You </w:t>
+      </w:r>
+      <w:r>
+        <w:rPr>
+          <w:rFonts w:ascii="Helvetica" w:eastAsia="Times New Roman" w:hAnsi="Helvetica" w:cs="Times New Roman"/>
+          <w:color w:val="000000" w:themeColor="text1"/>
+          <w:sz w:val="21"/>
+          <w:szCs w:val="21"/>
+        </w:rPr>
+        <w:t xml:space="preserve">must see the </w:t>
+      </w:r>
+      <w:r>
+        <w:rPr>
+          <w:rFonts w:ascii="Helvetica" w:eastAsia="Times New Roman" w:hAnsi="Helvetica" w:cs="Times New Roman"/>
+          <w:color w:val="000000" w:themeColor="text1"/>
+          <w:sz w:val="21"/>
+          <w:szCs w:val="21"/>
+        </w:rPr>
+        <w:t>test results as shown in the screenshot below:</w:t>
+      </w:r>
+    </w:p>
+    <w:p>
+      <w:pPr>
+        <w:shd w:val="clear" w:color="auto" w:fill="FFFFFF"/>
+        <w:ind w:left="720"/>
+        <w:rPr>
+          <w:rFonts w:ascii="Helvetica" w:eastAsia="Times New Roman" w:hAnsi="Helvetica" w:cs="Times New Roman"/>
+          <w:color w:val="000000" w:themeColor="text1"/>
+          <w:sz w:val="21"/>
+          <w:szCs w:val="21"/>
+        </w:rPr>
+      </w:pPr>
+    </w:p>
+    <w:p>
+      <w:pPr>
+        <w:shd w:val="clear" w:color="auto" w:fill="FFFFFF"/>
+        <w:rPr>
+          <w:rFonts w:ascii="Helvetica" w:eastAsia="Times New Roman" w:hAnsi="Helvetica" w:cs="Times New Roman"/>
+          <w:color w:val="000000" w:themeColor="text1"/>
+          <w:sz w:val="21"/>
+          <w:szCs w:val="21"/>
+        </w:rPr>
+      </w:pPr>
+      <w:proofErr w:type="spellStart"/>
+      <w:r>
+        <w:rPr>
+          <w:rFonts w:ascii="Helvetica" w:eastAsia="Times New Roman" w:hAnsi="Helvetica" w:cs="Times New Roman"/>
+          <w:color w:val="080808"/>
+          <w:sz w:val="21"/>
+          <w:szCs w:val="21"/>
+        </w:rPr>
+        <w:drawing>
+          <wp:inline distT="0" distB="0" distL="0" distR="0" wp14:anchorId="1933B602" wp14:editId="54BA8A78">
+            <wp:extent cx="5943600" cy="3025775"/>
+            <wp:effectExtent l="0" t="0" r="0" b="0"/>
+            <wp:docPr id="7" name="Picture 7" descr="Text&#10;&#10;Description automatically generated"/>
+            <wp:cNvGraphicFramePr>
+              <a:graphicFrameLocks xmlns:a="http://schemas.openxmlformats.org/drawingml/2006/main" noChangeAspect="1"/>
+            </wp:cNvGraphicFramePr>
+            <a:graphic xmlns:a="http://schemas.openxmlformats.org/drawingml/2006/main">
+              <a:graphicData uri="http://schemas.openxmlformats.org/drawingml/2006/picture">
+                <pic:pic xmlns:pic="http://schemas.openxmlformats.org/drawingml/2006/picture">
+                  <pic:nvPicPr>
+                    <pic:cNvPr id="7" name="Picture 7" descr="Text&#10;&#10;Description automatically generated"/>
+                    <pic:cNvPicPr/>
+                  </pic:nvPicPr>
+                  <pic:blipFill>
+                    <a:blip r:embed="rId6"/>
+                    <a:stretch>
+                      <a:fillRect/>
+                    </a:stretch>
+                  </pic:blipFill>
+                  <pic:spPr>
+                    <a:xfrm>
+                      <a:off x="0" y="0"/>
+                      <a:ext cx="5943600" cy="3025775"/>
+                    </a:xfrm>
+                    <a:prstGeom prst="rect">
+                      <a:avLst/>
+                    </a:prstGeom>
+                  </pic:spPr>
+                </pic:pic>
+              </a:graphicData>
+            </a:graphic>
+          </wp:inline>
+        </w:drawing>
+      </w:r>
+      <w:proofErr w:type="spellEnd"/>
+    </w:p>
+    <w:p>
+      <w:pPr>
+        <w:shd w:val="clear" w:color="auto" w:fill="FFFFFF"/>
+        <w:spacing w:beforeAutospacing="1" w:afterAutospacing="1"/>
+        <w:rPr>
+          <w:rFonts w:ascii="Helvetica" w:eastAsia="Times New Roman" w:hAnsi="Helvetica" w:cs="Times New Roman"/>
+          <w:color w:val="080808"/>
+          <w:sz w:val="21"/>
+          <w:szCs w:val="21"/>
+        </w:rPr>
+      </w:pPr>
+    </w:p>
+    <w:p>
+      <w:pPr>
+        <w:shd w:val="clear" w:color="auto" w:fill="FFFFFF"/>
+        <w:spacing w:before="240" w:after="240"/>
+        <w:rPr>
+          <w:rFonts w:ascii="Helvetica" w:eastAsia="Times New Roman" w:hAnsi="Helvetica" w:cs="Times New Roman"/>
+          <w:color w:val="080808"/>
+        </w:rPr>
+      </w:pPr>
+      <w:r>
+        <w:rPr>
+          <w:rFonts w:ascii="Helvetica" w:eastAsia="Times New Roman" w:hAnsi="Helvetica" w:cs="Times New Roman"/>
+          <w:b/>
+          <w:bCs/>
+          <w:color w:val="080808"/>
+        </w:rPr>
+        <w:t>How to run code</w:t>
+      </w:r>
+      <w:r>
+        <w:rPr>
+          <w:rFonts w:ascii="Helvetica" w:eastAsia="Times New Roman" w:hAnsi="Helvetica" w:cs="Times New Roman"/>
+          <w:b/>
+          <w:bCs/>
+          <w:color w:val="080808"/>
+        </w:rPr>
+        <w:t>:</w:t>
+      </w:r>
+    </w:p>
+    <w:p>
+      <w:pPr>
+        <w:pStyle w:val="ListParagraph"/>
+        <w:numPr>
+          <w:ilvl w:val="0"/>
+          <w:numId w:val="6"/>
+        </w:numPr>
+        <w:shd w:val="clear" w:color="auto" w:fill="FFFFFF"/>
+        <w:spacing w:before="100" w:beforeAutospacing="1" w:after="100" w:afterAutospacing="1"/>
+        <w:rPr>
+          <w:rFonts w:ascii="Helvetica" w:eastAsia="Times New Roman" w:hAnsi="Helvetica" w:cs="Times New Roman"/>
+          <w:color w:val="080808"/>
+          <w:sz w:val="21"/>
+          <w:szCs w:val="21"/>
+        </w:rPr>
+      </w:pPr>
+      <w:r>
+        <w:rPr>
+          <w:rFonts w:ascii="Helvetica" w:eastAsia="Times New Roman" w:hAnsi="Helvetica" w:cs="Times New Roman"/>
+          <w:color w:val="080808"/>
+          <w:sz w:val="21"/>
+          <w:szCs w:val="21"/>
+        </w:rPr>
+        <w:t>This program will accept input from two sources:</w:t>
+      </w:r>
+    </w:p>
+    <w:p>
+      <w:pPr>
+        <w:pStyle w:val="ListParagraph"/>
+        <w:shd w:val="clear" w:color="auto" w:fill="FFFFFF"/>
+        <w:spacing w:before="100" w:beforeAutospacing="1" w:after="100" w:afterAutospacing="1"/>
+        <w:rPr>
+          <w:rFonts w:ascii="Helvetica" w:eastAsia="Times New Roman" w:hAnsi="Helvetica" w:cs="Times New Roman"/>
+          <w:color w:val="080808"/>
+          <w:sz w:val="21"/>
+          <w:szCs w:val="21"/>
+        </w:rPr>
+      </w:pPr>
+    </w:p>
+    <w:p>
+      <w:pPr>
+        <w:pStyle w:val="ListParagraph"/>
+        <w:numPr>
+          <w:ilvl w:val="1"/>
+          <w:numId w:val="5"/>
+        </w:numPr>
+        <w:shd w:val="clear" w:color="auto" w:fill="FFFFFF"/>
+        <w:rPr>
+          <w:rFonts w:ascii="Helvetica" w:eastAsia="Times New Roman" w:hAnsi="Helvetica" w:cs="Times New Roman"/>
+          <w:color w:val="080808"/>
+          <w:sz w:val="21"/>
+          <w:szCs w:val="21"/>
+        </w:rPr>
+      </w:pPr>
+      <w:r>
+        <w:rPr>
+          <w:rFonts w:ascii="Helvetica" w:eastAsia="Times New Roman" w:hAnsi="Helvetica" w:cs="Times New Roman"/>
+          <w:b/>
+          <w:bCs/>
+          <w:color w:val="080808"/>
+          <w:sz w:val="21"/>
+          <w:szCs w:val="21"/>
+        </w:rPr>
+        <w:t>Filename passed as a command line argument</w:t>
+      </w:r>
+      <w:r>
+        <w:rPr>
+          <w:rFonts w:ascii="Helvetica" w:eastAsia="Times New Roman" w:hAnsi="Helvetica" w:cs="Times New Roman"/>
+          <w:color w:val="080808"/>
+          <w:sz w:val="21"/>
+          <w:szCs w:val="21"/>
+        </w:rPr>
+        <w:t> </w:t>
+      </w:r>
+    </w:p>
+    <w:p>
+      <w:pPr>
+        <w:pStyle w:val="ListParagraph"/>
+        <w:shd w:val="clear" w:color="auto" w:fill="FFFFFF"/>
+        <w:ind w:left="1440"/>
+        <w:rPr>
+          <w:rFonts w:ascii="Helvetica" w:eastAsia="Times New Roman" w:hAnsi="Helvetica" w:cs="Times New Roman"/>
+          <w:color w:val="080808"/>
+          <w:sz w:val="21"/>
+          <w:szCs w:val="21"/>
+        </w:rPr>
+      </w:pPr>
+    </w:p>
+    <w:p>
+      <w:pPr>
+        <w:pStyle w:val="ListParagraph"/>
+        <w:numPr>
+          <w:ilvl w:val="0"/>
+          <w:numId w:val="12"/>
+        </w:numPr>
+        <w:shd w:val="clear" w:color="auto" w:fill="FFFFFF"/>
+        <w:rPr>
+          <w:rFonts w:ascii="Helvetica" w:eastAsia="Times New Roman" w:hAnsi="Helvetica" w:cs="Times New Roman"/>
+          <w:color w:val="080808"/>
+          <w:sz w:val="21"/>
+          <w:szCs w:val="21"/>
+        </w:rPr>
+      </w:pPr>
+      <w:r>
+        <w:rPr>
+          <w:rFonts w:ascii="Helvetica" w:eastAsia="Times New Roman" w:hAnsi="Helvetica" w:cs="Times New Roman"/>
+          <w:color w:val="080808"/>
+          <w:sz w:val="21"/>
+          <w:szCs w:val="21"/>
+        </w:rPr>
+        <w:t>In the same terminal window, run the maven command</w:t>
+      </w:r>
+      <w:r>
+        <w:rPr>
+          <w:rFonts w:ascii="Helvetica" w:eastAsia="Times New Roman" w:hAnsi="Helvetica" w:cs="Times New Roman"/>
+          <w:color w:val="080808"/>
+          <w:sz w:val="21"/>
+          <w:szCs w:val="21"/>
+        </w:rPr>
+        <w:t xml:space="preserve"> </w:t>
+      </w:r>
+      <w:proofErr w:type="spellStart"/>
+      <w:r>
+        <w:rPr>
+          <w:rFonts w:ascii="Courier" w:hAnsi="Courier" w:cs="Courier"/>
+          <w:color w:val="FF0000"/>
+          <w:sz w:val="26"/>
+          <w:szCs w:val="26"/>
+        </w:rPr>
+        <w:t>mvn</w:t>
+      </w:r>
+      <w:proofErr w:type="spellEnd"/>
+      <w:r>
+        <w:rPr>
+          <w:rFonts w:ascii="Courier" w:hAnsi="Courier" w:cs="Courier"/>
+          <w:color w:val="FF0000"/>
+          <w:sz w:val="26"/>
+          <w:szCs w:val="26"/>
+        </w:rPr>
+        <w:t xml:space="preserve"> -q </w:t>
+      </w:r>
+      <w:proofErr w:type="spellStart"/>
+      <w:r>
+        <w:rPr>
+          <w:rFonts w:ascii="Courier" w:hAnsi="Courier" w:cs="Courier"/>
+          <w:color w:val="FF0000"/>
+          <w:sz w:val="26"/>
+          <w:szCs w:val="26"/>
+        </w:rPr>
+        <w:t>exec:java</w:t>
+      </w:r>
+      <w:proofErr w:type="spellEnd"/>
+      <w:r>
+        <w:rPr>
+          <w:rFonts w:ascii="Courier" w:hAnsi="Courier" w:cs="Courier"/>
+          <w:color w:val="FF0000"/>
+          <w:sz w:val="26"/>
+          <w:szCs w:val="26"/>
+        </w:rPr>
+        <w:t xml:space="preserve"> -</w:t>
+      </w:r>
+      <w:proofErr w:type="spellStart"/>
+      <w:r>
+        <w:rPr>
+          <w:rFonts w:ascii="Courier" w:hAnsi="Courier" w:cs="Courier"/>
+          <w:color w:val="FF0000"/>
+          <w:sz w:val="26"/>
+          <w:szCs w:val="26"/>
+        </w:rPr>
+        <w:t>Dexec.mainClass</w:t>
+      </w:r>
+      <w:proofErr w:type="spellEnd"/>
+      <w:r>
+        <w:rPr>
+          <w:rFonts w:ascii="Courier" w:hAnsi="Courier" w:cs="Courier"/>
+          <w:color w:val="FF0000"/>
+          <w:sz w:val="26"/>
+          <w:szCs w:val="26"/>
+        </w:rPr>
+        <w:t>="</w:t>
+      </w:r>
+      <w:proofErr w:type="spellStart"/>
+      <w:proofErr w:type="gramStart"/>
+      <w:r>
+        <w:rPr>
+          <w:rFonts w:ascii="Courier" w:hAnsi="Courier" w:cs="Courier"/>
+          <w:color w:val="FF0000"/>
+          <w:sz w:val="26"/>
+          <w:szCs w:val="26"/>
+        </w:rPr>
+        <w:t>com.ccp.MainCCP</w:t>
+      </w:r>
+      <w:proofErr w:type="spellEnd"/>
+      <w:proofErr w:type="gramEnd"/>
+      <w:r>
+        <w:rPr>
+          <w:rFonts w:ascii="Courier" w:hAnsi="Courier" w:cs="Courier"/>
+          <w:color w:val="FF0000"/>
+          <w:sz w:val="26"/>
+          <w:szCs w:val="26"/>
+        </w:rPr>
+        <w:t>" -</w:t>
+      </w:r>
+      <w:proofErr w:type="spellStart"/>
+      <w:r>
+        <w:rPr>
+          <w:rFonts w:ascii="Courier" w:hAnsi="Courier" w:cs="Courier"/>
+          <w:color w:val="FF0000"/>
+          <w:sz w:val="26"/>
+          <w:szCs w:val="26"/>
+        </w:rPr>
+        <w:t>Dexec.args</w:t>
+      </w:r>
+      <w:proofErr w:type="spellEnd"/>
+      <w:r>
+        <w:rPr>
+          <w:rFonts w:ascii="Courier" w:hAnsi="Courier" w:cs="Courier"/>
+          <w:color w:val="FF0000"/>
+          <w:sz w:val="26"/>
+          <w:szCs w:val="26"/>
+        </w:rPr>
+        <w:t>="input.txt"</w:t>
+      </w:r>
+      <w:r>
+        <w:rPr>
+          <w:rFonts w:ascii="Courier" w:hAnsi="Courier" w:cs="Courier"/>
+          <w:color w:val="000000" w:themeColor="text1"/>
+          <w:sz w:val="26"/>
+          <w:szCs w:val="26"/>
+        </w:rPr>
+        <w:t>.</w:t>
+      </w:r>
+      <w:r>
+        <w:rPr>
+          <w:rFonts w:ascii="Helvetica" w:eastAsia="Times New Roman" w:hAnsi="Helvetica" w:cs="Times New Roman"/>
+          <w:b/>
+          <w:bCs/>
+          <w:color w:val="FF0000"/>
+          <w:sz w:val="21"/>
+          <w:szCs w:val="21"/>
+        </w:rPr>
+        <w:t xml:space="preserve"> </w:t>
+      </w:r>
+      <w:r>
+        <w:rPr>
+          <w:rFonts w:ascii="Helvetica" w:eastAsia="Times New Roman" w:hAnsi="Helvetica" w:cs="Times New Roman"/>
+          <w:b/>
+          <w:bCs/>
+          <w:color w:val="080808"/>
+          <w:sz w:val="21"/>
+          <w:szCs w:val="21"/>
+        </w:rPr>
+        <w:t>input.txt</w:t>
+      </w:r>
+      <w:r>
+        <w:rPr>
+          <w:rFonts w:ascii="Helvetica" w:eastAsia="Times New Roman" w:hAnsi="Helvetica" w:cs="Times New Roman"/>
+          <w:color w:val="080808"/>
+          <w:sz w:val="21"/>
+          <w:szCs w:val="21"/>
+        </w:rPr>
+        <w:t> file is in the root folder of this project (CCP/input.txt) and you can edit and pass your own values. It prints status of the accounts with names followed by balance in alphabetical order.</w:t>
+      </w:r>
+    </w:p>
+    <w:p>
+      <w:pPr>
+        <w:pStyle w:val="ListParagraph"/>
+        <w:shd w:val="clear" w:color="auto" w:fill="FFFFFF"/>
+        <w:ind w:left="2160"/>
+        <w:rPr>
+          <w:rFonts w:ascii="Helvetica" w:eastAsia="Times New Roman" w:hAnsi="Helvetica" w:cs="Times New Roman"/>
+          <w:color w:val="080808"/>
+          <w:sz w:val="21"/>
+          <w:szCs w:val="21"/>
+        </w:rPr>
+      </w:pPr>
+    </w:p>
+    <w:p>
+      <w:pPr>
+        <w:shd w:val="clear" w:color="auto" w:fill="FFFFFF"/>
+        <w:ind w:left="720" w:firstLine="720"/>
+        <w:rPr>
+          <w:rFonts w:ascii="Helvetica" w:eastAsia="Times New Roman" w:hAnsi="Helvetica" w:cs="Times New Roman"/>
+          <w:color w:val="080808"/>
+          <w:sz w:val="21"/>
+          <w:szCs w:val="21"/>
+        </w:rPr>
+      </w:pPr>
+    </w:p>
+    <w:p>
+      <w:pPr>
+        <w:shd w:val="clear" w:color="auto" w:fill="FFFFFF"/>
+        <w:rPr>
+          <w:rFonts w:ascii="Helvetica" w:eastAsia="Times New Roman" w:hAnsi="Helvetica" w:cs="Times New Roman"/>
+          <w:color w:val="080808"/>
+          <w:sz w:val="21"/>
+          <w:szCs w:val="21"/>
+        </w:rPr>
+      </w:pPr>
+      <w:r>
+        <w:rPr>
+          <w:rFonts w:ascii="Helvetica" w:eastAsia="Times New Roman" w:hAnsi="Helvetica" w:cs="Times New Roman"/>
+          <w:color w:val="080808"/>
+          <w:sz w:val="21"/>
+          <w:szCs w:val="21"/>
+        </w:rPr>
+        <w:t xml:space="preserve">      </w:t>
+      </w:r>
+      <w:r>
+        <w:rPr>
+          <w:rFonts w:ascii="Helvetica" w:eastAsia="Times New Roman" w:hAnsi="Helvetica" w:cs="Times New Roman"/>
+          <w:color w:val="080808"/>
+          <w:sz w:val="21"/>
+          <w:szCs w:val="21"/>
+        </w:rPr>
+        <w:t xml:space="preserve">  </w:t>
+      </w:r>
+      <w:r>
+        <w:rPr>
+          <w:rFonts w:ascii="Helvetica" w:eastAsia="Times New Roman" w:hAnsi="Helvetica" w:cs="Times New Roman"/>
+          <w:color w:val="080808"/>
+          <w:sz w:val="21"/>
+          <w:szCs w:val="21"/>
+        </w:rPr>
+        <w:t xml:space="preserve">  </w:t>
+      </w:r>
+      <w:r>
+        <w:rPr>
+          <w:rFonts w:ascii="Helvetica" w:eastAsia="Times New Roman" w:hAnsi="Helvetica" w:cs="Times New Roman"/>
+          <w:color w:val="080808"/>
+          <w:sz w:val="21"/>
+          <w:szCs w:val="21"/>
+        </w:rPr>
+        <w:t xml:space="preserve">You </w:t>
+      </w:r>
+      <w:r>
+        <w:rPr>
+          <w:rFonts w:ascii="Helvetica" w:eastAsia="Times New Roman" w:hAnsi="Helvetica" w:cs="Times New Roman"/>
+          <w:color w:val="080808"/>
+          <w:sz w:val="21"/>
+          <w:szCs w:val="21"/>
+        </w:rPr>
+        <w:t xml:space="preserve">must </w:t>
+      </w:r>
+      <w:r>
+        <w:rPr>
+          <w:rFonts w:ascii="Helvetica" w:eastAsia="Times New Roman" w:hAnsi="Helvetica" w:cs="Times New Roman"/>
+          <w:color w:val="080808"/>
+          <w:sz w:val="21"/>
+          <w:szCs w:val="21"/>
+        </w:rPr>
+        <w:t>see the output as shown in the screenshot below</w:t>
+      </w:r>
+      <w:r>
+        <w:rPr>
+          <w:rFonts w:ascii="Helvetica" w:eastAsia="Times New Roman" w:hAnsi="Helvetica" w:cs="Times New Roman"/>
+          <w:color w:val="080808"/>
+          <w:sz w:val="21"/>
+          <w:szCs w:val="21"/>
+        </w:rPr>
+        <w:t xml:space="preserve"> for the </w:t>
+      </w:r>
+      <w:r>
+        <w:rPr>
+          <w:rFonts w:ascii="Helvetica" w:eastAsia="Times New Roman" w:hAnsi="Helvetica" w:cs="Times New Roman"/>
+          <w:b/>
+          <w:bCs/>
+          <w:color w:val="080808"/>
+          <w:sz w:val="21"/>
+          <w:szCs w:val="21"/>
+        </w:rPr>
+        <w:t>input.txt</w:t>
+      </w:r>
+      <w:r>
+        <w:rPr>
+          <w:rFonts w:ascii="Helvetica" w:eastAsia="Times New Roman" w:hAnsi="Helvetica" w:cs="Times New Roman"/>
+          <w:color w:val="080808"/>
+          <w:sz w:val="21"/>
+          <w:szCs w:val="21"/>
+        </w:rPr>
+        <w:t xml:space="preserve"> file </w:t>
+      </w:r>
+    </w:p>
+    <w:p>
+      <w:pPr>
+        <w:shd w:val="clear" w:color="auto" w:fill="FFFFFF"/>
+        <w:rPr>
+          <w:rFonts w:ascii="Helvetica" w:eastAsia="Times New Roman" w:hAnsi="Helvetica" w:cs="Times New Roman"/>
+          <w:color w:val="080808"/>
+          <w:sz w:val="21"/>
+          <w:szCs w:val="21"/>
+        </w:rPr>
+      </w:pPr>
+      <w:r>
+        <w:rPr>
+          <w:rFonts w:ascii="Helvetica" w:eastAsia="Times New Roman" w:hAnsi="Helvetica" w:cs="Times New Roman"/>
+          <w:color w:val="080808"/>
+          <w:sz w:val="21"/>
+          <w:szCs w:val="21"/>
+        </w:rPr>
+        <w:tab/>
+      </w:r>
+      <w:r>
+        <w:rPr>
+          <w:rFonts w:ascii="Helvetica" w:eastAsia="Times New Roman" w:hAnsi="Helvetica" w:cs="Times New Roman"/>
+          <w:color w:val="080808"/>
+          <w:sz w:val="21"/>
+          <w:szCs w:val="21"/>
+        </w:rPr>
+        <w:drawing>
+          <wp:inline distT="0" distB="0" distL="0" distR="0" wp14:anchorId="48C28FA4" wp14:editId="2EF94B55">
+            <wp:extent cx="5943600" cy="1498600"/>
+            <wp:effectExtent l="0" t="0" r="0" b="0"/>
+            <wp:docPr id="6" name="Picture 6" descr="Text&#10;&#10;Description automatically generated with medium confidence"/>
+            <wp:cNvGraphicFramePr>
+              <a:graphicFrameLocks xmlns:a="http://schemas.openxmlformats.org/drawingml/2006/main" noChangeAspect="1"/>
+            </wp:cNvGraphicFramePr>
+            <a:graphic xmlns:a="http://schemas.openxmlformats.org/drawingml/2006/main">
+              <a:graphicData uri="http://schemas.openxmlformats.org/drawingml/2006/picture">
+                <pic:pic xmlns:pic="http://schemas.openxmlformats.org/drawingml/2006/picture">
+                  <pic:nvPicPr>
+                    <pic:cNvPr id="6" name="Picture 6" descr="Text&#10;&#10;Description automatically generated with medium confidence"/>
+                    <pic:cNvPicPr/>
+                  </pic:nvPicPr>
+                  <pic:blipFill>
+                    <a:blip r:embed="rId7"/>
+                    <a:stretch>
+                      <a:fillRect/>
+                    </a:stretch>
+                  </pic:blipFill>
+                  <pic:spPr>
+                    <a:xfrm>
+                      <a:off x="0" y="0"/>
+                      <a:ext cx="5943600" cy="1498600"/>
+                    </a:xfrm>
+                    <a:prstGeom prst="rect">
+                      <a:avLst/>
+                    </a:prstGeom>
+                  </pic:spPr>
+                </pic:pic>
+              </a:graphicData>
+            </a:graphic>
+          </wp:inline>
+        </w:drawing>
+      </w:r>
+    </w:p>
+    <w:p>
+      <w:pPr>
+        <w:shd w:val="clear" w:color="auto" w:fill="FFFFFF"/>
+        <w:rPr>
+          <w:rFonts w:ascii="Helvetica" w:eastAsia="Times New Roman" w:hAnsi="Helvetica" w:cs="Times New Roman"/>
+          <w:color w:val="080808"/>
+          <w:sz w:val="21"/>
+          <w:szCs w:val="21"/>
+        </w:rPr>
+      </w:pPr>
+    </w:p>
+    <w:p>
+      <w:pPr>
+        <w:pStyle w:val="ListParagraph"/>
+        <w:numPr>
+          <w:ilvl w:val="1"/>
+          <w:numId w:val="5"/>
+        </w:numPr>
+        <w:shd w:val="clear" w:color="auto" w:fill="FFFFFF"/>
+        <w:spacing w:before="240" w:after="240"/>
+        <w:rPr>
+          <w:rFonts w:ascii="Helvetica" w:eastAsia="Times New Roman" w:hAnsi="Helvetica" w:cs="Times New Roman"/>
+          <w:color w:val="080808"/>
+          <w:sz w:val="21"/>
+          <w:szCs w:val="21"/>
+        </w:rPr>
+      </w:pPr>
+      <w:r>
+        <w:rPr>
+          <w:rFonts w:ascii="Helvetica" w:eastAsia="Times New Roman" w:hAnsi="Helvetica" w:cs="Times New Roman"/>
+          <w:b/>
+          <w:bCs/>
+          <w:color w:val="080808"/>
+          <w:sz w:val="21"/>
+          <w:szCs w:val="21"/>
+        </w:rPr>
+        <w:lastRenderedPageBreak/>
+        <w:t xml:space="preserve"> Input read from STDIN</w:t>
+      </w:r>
+    </w:p>
+    <w:p>
+      <w:pPr>
+        <w:pStyle w:val="ListParagraph"/>
+        <w:shd w:val="clear" w:color="auto" w:fill="FFFFFF"/>
+        <w:spacing w:before="240" w:after="240"/>
+        <w:ind w:left="1440"/>
+        <w:rPr>
+          <w:rFonts w:ascii="Helvetica" w:eastAsia="Times New Roman" w:hAnsi="Helvetica" w:cs="Times New Roman"/>
+          <w:color w:val="080808"/>
+          <w:sz w:val="21"/>
+          <w:szCs w:val="21"/>
+        </w:rPr>
+      </w:pPr>
+    </w:p>
+    <w:p>
+      <w:pPr>
+        <w:pStyle w:val="ListParagraph"/>
+        <w:numPr>
+          <w:ilvl w:val="0"/>
+          <w:numId w:val="10"/>
+        </w:numPr>
+        <w:shd w:val="clear" w:color="auto" w:fill="FFFFFF"/>
+        <w:spacing w:before="240" w:after="240"/>
+        <w:rPr>
+          <w:rFonts w:ascii="Helvetica" w:eastAsia="Times New Roman" w:hAnsi="Helvetica" w:cs="Times New Roman"/>
+          <w:color w:val="080808"/>
+          <w:sz w:val="21"/>
+          <w:szCs w:val="21"/>
+        </w:rPr>
+      </w:pPr>
+      <w:r>
+        <w:rPr>
+          <w:rFonts w:ascii="Helvetica" w:eastAsia="Times New Roman" w:hAnsi="Helvetica" w:cs="Times New Roman"/>
+          <w:color w:val="080808"/>
+          <w:sz w:val="21"/>
+          <w:szCs w:val="21"/>
+        </w:rPr>
+        <w:t xml:space="preserve">In the same terminal window, run the </w:t>
+      </w:r>
+      <w:r>
+        <w:rPr>
+          <w:rFonts w:ascii="Helvetica" w:eastAsia="Times New Roman" w:hAnsi="Helvetica" w:cs="Times New Roman"/>
+          <w:color w:val="000000" w:themeColor="text1"/>
+          <w:sz w:val="21"/>
+          <w:szCs w:val="21"/>
+        </w:rPr>
+        <w:t>command </w:t>
+      </w:r>
+      <w:proofErr w:type="spellStart"/>
+      <w:r>
+        <w:rPr>
+          <w:rFonts w:ascii="Courier" w:hAnsi="Courier" w:cs="Courier"/>
+          <w:color w:val="70AD47" w:themeColor="accent6"/>
+          <w:sz w:val="26"/>
+          <w:szCs w:val="26"/>
+        </w:rPr>
+        <w:t>mvn</w:t>
+      </w:r>
+      <w:proofErr w:type="spellEnd"/>
+      <w:r>
+        <w:rPr>
+          <w:rFonts w:ascii="Courier" w:hAnsi="Courier" w:cs="Courier"/>
+          <w:color w:val="70AD47" w:themeColor="accent6"/>
+          <w:sz w:val="26"/>
+          <w:szCs w:val="26"/>
+        </w:rPr>
+        <w:t xml:space="preserve"> -q </w:t>
+      </w:r>
+      <w:proofErr w:type="spellStart"/>
+      <w:r>
+        <w:rPr>
+          <w:rFonts w:ascii="Courier" w:hAnsi="Courier" w:cs="Courier"/>
+          <w:color w:val="70AD47" w:themeColor="accent6"/>
+          <w:sz w:val="26"/>
+          <w:szCs w:val="26"/>
+        </w:rPr>
+        <w:t>exec:java</w:t>
+      </w:r>
+      <w:proofErr w:type="spellEnd"/>
+      <w:r>
+        <w:rPr>
+          <w:rFonts w:ascii="Courier" w:hAnsi="Courier" w:cs="Courier"/>
+          <w:color w:val="70AD47" w:themeColor="accent6"/>
+          <w:sz w:val="26"/>
+          <w:szCs w:val="26"/>
+        </w:rPr>
+        <w:t xml:space="preserve"> -</w:t>
+      </w:r>
+      <w:proofErr w:type="spellStart"/>
+      <w:r>
+        <w:rPr>
+          <w:rFonts w:ascii="Courier" w:hAnsi="Courier" w:cs="Courier"/>
+          <w:color w:val="70AD47" w:themeColor="accent6"/>
+          <w:sz w:val="26"/>
+          <w:szCs w:val="26"/>
+        </w:rPr>
+        <w:t>Dexec.mainClass</w:t>
+      </w:r>
+      <w:proofErr w:type="spellEnd"/>
+      <w:r>
+        <w:rPr>
+          <w:rFonts w:ascii="Courier" w:hAnsi="Courier" w:cs="Courier"/>
+          <w:color w:val="70AD47" w:themeColor="accent6"/>
+          <w:sz w:val="26"/>
+          <w:szCs w:val="26"/>
+        </w:rPr>
+        <w:t>="</w:t>
+      </w:r>
+      <w:proofErr w:type="spellStart"/>
+      <w:proofErr w:type="gramStart"/>
+      <w:r>
+        <w:rPr>
+          <w:rFonts w:ascii="Courier" w:hAnsi="Courier" w:cs="Courier"/>
+          <w:color w:val="70AD47" w:themeColor="accent6"/>
+          <w:sz w:val="26"/>
+          <w:szCs w:val="26"/>
+        </w:rPr>
+        <w:t>com.ccp.MainCCP</w:t>
+      </w:r>
+      <w:proofErr w:type="spellEnd"/>
+      <w:proofErr w:type="gramEnd"/>
+      <w:r>
+        <w:rPr>
+          <w:rFonts w:ascii="Courier" w:hAnsi="Courier" w:cs="Courier"/>
+          <w:color w:val="70AD47" w:themeColor="accent6"/>
+          <w:sz w:val="26"/>
+          <w:szCs w:val="26"/>
+        </w:rPr>
+        <w:t>"</w:t>
+      </w:r>
+      <w:r>
+        <w:rPr>
+          <w:rFonts w:ascii="Helvetica" w:eastAsia="Times New Roman" w:hAnsi="Helvetica" w:cs="Times New Roman"/>
+          <w:color w:val="00B050"/>
+          <w:sz w:val="21"/>
+          <w:szCs w:val="21"/>
+        </w:rPr>
+        <w:t>. </w:t>
+      </w:r>
+      <w:r>
+        <w:rPr>
+          <w:rFonts w:ascii="Helvetica" w:eastAsia="Times New Roman" w:hAnsi="Helvetica" w:cs="Times New Roman"/>
+          <w:color w:val="080808"/>
+          <w:sz w:val="21"/>
+          <w:szCs w:val="21"/>
+        </w:rPr>
+        <w:t>Then the program prompts you to enter the input file (say </w:t>
+      </w:r>
+      <w:r>
+        <w:rPr>
+          <w:rFonts w:ascii="Helvetica" w:eastAsia="Times New Roman" w:hAnsi="Helvetica" w:cs="Times New Roman"/>
+          <w:b/>
+          <w:bCs/>
+          <w:color w:val="080808"/>
+          <w:sz w:val="21"/>
+          <w:szCs w:val="21"/>
+        </w:rPr>
+        <w:t>input.txt</w:t>
+      </w:r>
+      <w:r>
+        <w:rPr>
+          <w:rFonts w:ascii="Helvetica" w:eastAsia="Times New Roman" w:hAnsi="Helvetica" w:cs="Times New Roman"/>
+          <w:color w:val="080808"/>
+          <w:sz w:val="21"/>
+          <w:szCs w:val="21"/>
+        </w:rPr>
+        <w:t> and enter). It prints status of the accounts with names followed by balance in alphabetical order.</w:t>
+      </w:r>
+    </w:p>
+    <w:p>
+      <w:pPr>
+        <w:shd w:val="clear" w:color="auto" w:fill="FFFFFF"/>
+        <w:spacing w:before="240" w:after="240"/>
+        <w:ind w:left="720"/>
+        <w:rPr>
+          <w:rFonts w:ascii="Helvetica" w:eastAsia="Times New Roman" w:hAnsi="Helvetica" w:cs="Times New Roman"/>
+          <w:color w:val="080808"/>
+          <w:sz w:val="21"/>
+          <w:szCs w:val="21"/>
+        </w:rPr>
+      </w:pPr>
+      <w:r>
+        <w:rPr>
+          <w:rFonts w:ascii="Helvetica" w:eastAsia="Times New Roman" w:hAnsi="Helvetica" w:cs="Times New Roman"/>
+          <w:color w:val="080808"/>
+          <w:sz w:val="21"/>
+          <w:szCs w:val="21"/>
+        </w:rPr>
+        <w:t xml:space="preserve">You </w:t>
+      </w:r>
+      <w:r>
+        <w:rPr>
+          <w:rFonts w:ascii="Helvetica" w:eastAsia="Times New Roman" w:hAnsi="Helvetica" w:cs="Times New Roman"/>
+          <w:color w:val="080808"/>
+          <w:sz w:val="21"/>
+          <w:szCs w:val="21"/>
+        </w:rPr>
+        <w:t xml:space="preserve">must </w:t>
+      </w:r>
+      <w:r>
+        <w:rPr>
+          <w:rFonts w:ascii="Helvetica" w:eastAsia="Times New Roman" w:hAnsi="Helvetica" w:cs="Times New Roman"/>
+          <w:color w:val="080808"/>
+          <w:sz w:val="21"/>
+          <w:szCs w:val="21"/>
+        </w:rPr>
+        <w:t>see the output as shown in the screenshot below:</w:t>
+      </w:r>
+    </w:p>
+    <w:p>
+      <w:pPr>
+        <w:shd w:val="clear" w:color="auto" w:fill="FFFFFF"/>
+        <w:spacing w:before="240" w:after="240"/>
+        <w:ind w:left="720"/>
+        <w:rPr>
+          <w:rFonts w:ascii="Helvetica" w:eastAsia="Times New Roman" w:hAnsi="Helvetica" w:cs="Times New Roman"/>
+          <w:color w:val="080808"/>
+          <w:sz w:val="21"/>
+          <w:szCs w:val="21"/>
+        </w:rPr>
+      </w:pPr>
+      <w:r>
+        <w:rPr>
+          <w:rFonts w:ascii="Helvetica" w:eastAsia="Times New Roman" w:hAnsi="Helvetica" w:cs="Times New Roman"/>
+          <w:color w:val="080808"/>
+          <w:sz w:val="21"/>
+          <w:szCs w:val="21"/>
+        </w:rPr>
+        <w:drawing>
+          <wp:inline distT="0" distB="0" distL="0" distR="0" wp14:anchorId="10F5CA19" wp14:editId="658A1B39">
+            <wp:extent cx="5943600" cy="1083310"/>
+            <wp:effectExtent l="0" t="0" r="0" b="0"/>
+            <wp:docPr id="5" name="Picture 5" descr="Text&#10;&#10;Description automatically generated"/>
+            <wp:cNvGraphicFramePr>
+              <a:graphicFrameLocks xmlns:a="http://schemas.openxmlformats.org/drawingml/2006/main" noChangeAspect="1"/>
+            </wp:cNvGraphicFramePr>
+            <a:graphic xmlns:a="http://schemas.openxmlformats.org/drawingml/2006/main">
+              <a:graphicData uri="http://schemas.openxmlformats.org/drawingml/2006/picture">
+                <pic:pic xmlns:pic="http://schemas.openxmlformats.org/drawingml/2006/picture">
+                  <pic:nvPicPr>
+                    <pic:cNvPr id="5" name="Picture 5" descr="Text&#10;&#10;Description automatically generated"/>
+                    <pic:cNvPicPr/>
+                  </pic:nvPicPr>
+                  <pic:blipFill>
+                    <a:blip r:embed="rId8"/>
+                    <a:stretch>
+                      <a:fillRect/>
+                    </a:stretch>
+                  </pic:blipFill>
+                  <pic:spPr>
+                    <a:xfrm>
+                      <a:off x="0" y="0"/>
+                      <a:ext cx="5943600" cy="1083310"/>
+                    </a:xfrm>
+                    <a:prstGeom prst="rect">
+                      <a:avLst/>
+                    </a:prstGeom>
+                  </pic:spPr>
+                </pic:pic>
+              </a:graphicData>
+            </a:graphic>
+          </wp:inline>
+        </w:drawing>
+      </w:r>
+    </w:p>
+    <w:p>
+      <w:pPr>
+        <w:shd w:val="clear" w:color="auto" w:fill="FFFFFF"/>
+        <w:rPr>
+          <w:rFonts w:ascii="Helvetica" w:eastAsia="Times New Roman" w:hAnsi="Helvetica" w:cs="Times New Roman"/>
+          <w:color w:val="000000" w:themeColor="text1"/>
+          <w:sz w:val="21"/>
+          <w:szCs w:val="21"/>
+        </w:rPr>
+      </w:pPr>
+    </w:p>
+    <w:p>
+      <w:pPr>
+        <w:shd w:val="clear" w:color="auto" w:fill="FFFFFF"/>
+        <w:rPr>
+          <w:rFonts w:ascii="Helvetica" w:eastAsia="Times New Roman" w:hAnsi="Helvetica" w:cs="Times New Roman"/>
+          <w:color w:val="000000" w:themeColor="text1"/>
+          <w:sz w:val="21"/>
+          <w:szCs w:val="21"/>
+        </w:rPr>
+      </w:pPr>
+    </w:p>
+    <w:p>
+      <w:pPr>
+        <w:shd w:val="clear" w:color="auto" w:fill="FFFFFF"/>
+        <w:rPr>
+          <w:rFonts w:ascii="Helvetica" w:eastAsia="Times New Roman" w:hAnsi="Helvetica" w:cs="Times New Roman"/>
+          <w:color w:val="000000" w:themeColor="text1"/>
+          <w:sz w:val="21"/>
+          <w:szCs w:val="21"/>
+        </w:rPr>
+      </w:pPr>
+    </w:p>
+    <w:p>
+      <w:pPr>
+        <w:shd w:val="clear" w:color="auto" w:fill="FFFFFF"/>
+        <w:rPr>
+          <w:rFonts w:ascii="Helvetica" w:eastAsia="Times New Roman" w:hAnsi="Helvetica" w:cs="Times New Roman"/>
+          <w:color w:val="000000" w:themeColor="text1"/>
+          <w:sz w:val="21"/>
+          <w:szCs w:val="21"/>
+        </w:rPr>
+      </w:pPr>
+    </w:p>
+    <w:p>
+      <w:pPr>
+        <w:shd w:val="clear" w:color="auto" w:fill="FFFFFF"/>
+        <w:rPr>
+          <w:rFonts w:ascii="Helvetica" w:eastAsia="Times New Roman" w:hAnsi="Helvetica" w:cs="Times New Roman"/>
+          <w:color w:val="000000" w:themeColor="text1"/>
+          <w:sz w:val="21"/>
+          <w:szCs w:val="21"/>
+        </w:rPr>
+      </w:pPr>
+    </w:p>
+    <w:p>
+      <w:pPr>
+        <w:shd w:val="clear" w:color="auto" w:fill="FFFFFF"/>
+        <w:rPr>
+          <w:rFonts w:ascii="Helvetica" w:eastAsia="Times New Roman" w:hAnsi="Helvetica" w:cs="Times New Roman"/>
+          <w:color w:val="000000" w:themeColor="text1"/>
+          <w:sz w:val="21"/>
+          <w:szCs w:val="21"/>
+        </w:rPr>
+      </w:pPr>
+    </w:p>
+    <w:p>
+      <w:pPr>
+        <w:shd w:val="clear" w:color="auto" w:fill="FFFFFF"/>
+        <w:spacing w:before="240" w:after="240"/>
+        <w:rPr>
+          <w:rFonts w:ascii="Helvetica" w:eastAsia="Times New Roman" w:hAnsi="Helvetica" w:cs="Times New Roman"/>
+          <w:color w:val="080808"/>
+          <w:sz w:val="21"/>
+          <w:szCs w:val="21"/>
+        </w:rPr>
+      </w:pPr>
     </w:p>
     <w:p/>
     <w:sectPr>
@@ -2214,7 +3176,7 @@
   <w:abstractNum w:abstractNumId="0" w15:restartNumberingAfterBreak="0">
     <w:nsid w:val="010F395E"/>
     <w:multiLevelType w:val="multilevel"/>
-    <w:tmpl w:val="2334FBD4"/>
+    <w:tmpl w:val="F5627970"/>
     <w:lvl w:ilvl="0">
       <w:start w:val="1"/>
       <w:numFmt w:val="bullet"/>
@@ -2231,20 +3193,17 @@
         <w:sz w:val="20"/>
       </w:rPr>
     </w:lvl>
-    <w:lvl w:ilvl="1" w:tentative="1">
-      <w:start w:val="1"/>
-      <w:numFmt w:val="bullet"/>
-      <w:lvlText w:val="o"/>
-      <w:lvlJc w:val="left"/>
-      <w:pPr>
-        <w:tabs>
-          <w:tab w:val="num" w:pos="1440"/>
-        </w:tabs>
+    <w:lvl w:ilvl="1">
+      <w:start w:val="1"/>
+      <w:numFmt w:val="decimal"/>
+      <w:lvlText w:val="%2."/>
+      <w:lvlJc w:val="left"/>
+      <w:pPr>
         <w:ind w:left="1440" w:hanging="360"/>
       </w:pPr>
       <w:rPr>
-        <w:rFonts w:ascii="Courier New" w:hAnsi="Courier New" w:hint="default"/>
-        <w:sz w:val="20"/>
+        <w:rFonts w:hint="default"/>
+        <w:b/>
       </w:rPr>
     </w:lvl>
     <w:lvl w:ilvl="2" w:tentative="1">
@@ -2510,6 +3469,294 @@
     </w:lvl>
   </w:abstractNum>
   <w:abstractNum w:abstractNumId="2" w15:restartNumberingAfterBreak="0">
+    <w:nsid w:val="22D16E1B"/>
+    <w:multiLevelType w:val="hybridMultilevel"/>
+    <w:tmpl w:val="85E8A010"/>
+    <w:lvl w:ilvl="0" w:tplc="3DD6926A">
+      <w:numFmt w:val="bullet"/>
+      <w:lvlText w:val="-"/>
+      <w:lvlJc w:val="left"/>
+      <w:pPr>
+        <w:ind w:left="2160" w:hanging="360"/>
+      </w:pPr>
+      <w:rPr>
+        <w:rFonts w:ascii="Calibri" w:eastAsiaTheme="minorHAnsi" w:hAnsi="Calibri" w:cs="Calibri" w:hint="default"/>
+      </w:rPr>
+    </w:lvl>
+    <w:lvl w:ilvl="1" w:tplc="FFFFFFFF" w:tentative="1">
+      <w:start w:val="1"/>
+      <w:numFmt w:val="bullet"/>
+      <w:lvlText w:val="o"/>
+      <w:lvlJc w:val="left"/>
+      <w:pPr>
+        <w:ind w:left="2880" w:hanging="360"/>
+      </w:pPr>
+      <w:rPr>
+        <w:rFonts w:ascii="Courier New" w:hAnsi="Courier New" w:cs="Courier New" w:hint="default"/>
+      </w:rPr>
+    </w:lvl>
+    <w:lvl w:ilvl="2" w:tplc="FFFFFFFF" w:tentative="1">
+      <w:start w:val="1"/>
+      <w:numFmt w:val="bullet"/>
+      <w:lvlText w:val=""/>
+      <w:lvlJc w:val="left"/>
+      <w:pPr>
+        <w:ind w:left="3600" w:hanging="360"/>
+      </w:pPr>
+      <w:rPr>
+        <w:rFonts w:ascii="Wingdings" w:hAnsi="Wingdings" w:hint="default"/>
+      </w:rPr>
+    </w:lvl>
+    <w:lvl w:ilvl="3" w:tplc="FFFFFFFF" w:tentative="1">
+      <w:start w:val="1"/>
+      <w:numFmt w:val="bullet"/>
+      <w:lvlText w:val=""/>
+      <w:lvlJc w:val="left"/>
+      <w:pPr>
+        <w:ind w:left="4320" w:hanging="360"/>
+      </w:pPr>
+      <w:rPr>
+        <w:rFonts w:ascii="Symbol" w:hAnsi="Symbol" w:hint="default"/>
+      </w:rPr>
+    </w:lvl>
+    <w:lvl w:ilvl="4" w:tplc="FFFFFFFF" w:tentative="1">
+      <w:start w:val="1"/>
+      <w:numFmt w:val="bullet"/>
+      <w:lvlText w:val="o"/>
+      <w:lvlJc w:val="left"/>
+      <w:pPr>
+        <w:ind w:left="5040" w:hanging="360"/>
+      </w:pPr>
+      <w:rPr>
+        <w:rFonts w:ascii="Courier New" w:hAnsi="Courier New" w:cs="Courier New" w:hint="default"/>
+      </w:rPr>
+    </w:lvl>
+    <w:lvl w:ilvl="5" w:tplc="FFFFFFFF" w:tentative="1">
+      <w:start w:val="1"/>
+      <w:numFmt w:val="bullet"/>
+      <w:lvlText w:val=""/>
+      <w:lvlJc w:val="left"/>
+      <w:pPr>
+        <w:ind w:left="5760" w:hanging="360"/>
+      </w:pPr>
+      <w:rPr>
+        <w:rFonts w:ascii="Wingdings" w:hAnsi="Wingdings" w:hint="default"/>
+      </w:rPr>
+    </w:lvl>
+    <w:lvl w:ilvl="6" w:tplc="FFFFFFFF" w:tentative="1">
+      <w:start w:val="1"/>
+      <w:numFmt w:val="bullet"/>
+      <w:lvlText w:val=""/>
+      <w:lvlJc w:val="left"/>
+      <w:pPr>
+        <w:ind w:left="6480" w:hanging="360"/>
+      </w:pPr>
+      <w:rPr>
+        <w:rFonts w:ascii="Symbol" w:hAnsi="Symbol" w:hint="default"/>
+      </w:rPr>
+    </w:lvl>
+    <w:lvl w:ilvl="7" w:tplc="FFFFFFFF" w:tentative="1">
+      <w:start w:val="1"/>
+      <w:numFmt w:val="bullet"/>
+      <w:lvlText w:val="o"/>
+      <w:lvlJc w:val="left"/>
+      <w:pPr>
+        <w:ind w:left="7200" w:hanging="360"/>
+      </w:pPr>
+      <w:rPr>
+        <w:rFonts w:ascii="Courier New" w:hAnsi="Courier New" w:cs="Courier New" w:hint="default"/>
+      </w:rPr>
+    </w:lvl>
+    <w:lvl w:ilvl="8" w:tplc="FFFFFFFF" w:tentative="1">
+      <w:start w:val="1"/>
+      <w:numFmt w:val="bullet"/>
+      <w:lvlText w:val=""/>
+      <w:lvlJc w:val="left"/>
+      <w:pPr>
+        <w:ind w:left="7920" w:hanging="360"/>
+      </w:pPr>
+      <w:rPr>
+        <w:rFonts w:ascii="Wingdings" w:hAnsi="Wingdings" w:hint="default"/>
+      </w:rPr>
+    </w:lvl>
+  </w:abstractNum>
+  <w:abstractNum w:abstractNumId="3" w15:restartNumberingAfterBreak="0">
+    <w:nsid w:val="27011B34"/>
+    <w:multiLevelType w:val="hybridMultilevel"/>
+    <w:tmpl w:val="5A864B8E"/>
+    <w:lvl w:ilvl="0" w:tplc="A4D65892">
+      <w:start w:val="1"/>
+      <w:numFmt w:val="decimal"/>
+      <w:lvlText w:val="%1."/>
+      <w:lvlJc w:val="left"/>
+      <w:pPr>
+        <w:ind w:left="480" w:hanging="360"/>
+      </w:pPr>
+      <w:rPr>
+        <w:rFonts w:hint="default"/>
+        <w:b/>
+      </w:rPr>
+    </w:lvl>
+    <w:lvl w:ilvl="1" w:tplc="04090019" w:tentative="1">
+      <w:start w:val="1"/>
+      <w:numFmt w:val="lowerLetter"/>
+      <w:lvlText w:val="%2."/>
+      <w:lvlJc w:val="left"/>
+      <w:pPr>
+        <w:ind w:left="1200" w:hanging="360"/>
+      </w:pPr>
+    </w:lvl>
+    <w:lvl w:ilvl="2" w:tplc="0409001B" w:tentative="1">
+      <w:start w:val="1"/>
+      <w:numFmt w:val="lowerRoman"/>
+      <w:lvlText w:val="%3."/>
+      <w:lvlJc w:val="right"/>
+      <w:pPr>
+        <w:ind w:left="1920" w:hanging="180"/>
+      </w:pPr>
+    </w:lvl>
+    <w:lvl w:ilvl="3" w:tplc="0409000F" w:tentative="1">
+      <w:start w:val="1"/>
+      <w:numFmt w:val="decimal"/>
+      <w:lvlText w:val="%4."/>
+      <w:lvlJc w:val="left"/>
+      <w:pPr>
+        <w:ind w:left="2640" w:hanging="360"/>
+      </w:pPr>
+    </w:lvl>
+    <w:lvl w:ilvl="4" w:tplc="04090019" w:tentative="1">
+      <w:start w:val="1"/>
+      <w:numFmt w:val="lowerLetter"/>
+      <w:lvlText w:val="%5."/>
+      <w:lvlJc w:val="left"/>
+      <w:pPr>
+        <w:ind w:left="3360" w:hanging="360"/>
+      </w:pPr>
+    </w:lvl>
+    <w:lvl w:ilvl="5" w:tplc="0409001B" w:tentative="1">
+      <w:start w:val="1"/>
+      <w:numFmt w:val="lowerRoman"/>
+      <w:lvlText w:val="%6."/>
+      <w:lvlJc w:val="right"/>
+      <w:pPr>
+        <w:ind w:left="4080" w:hanging="180"/>
+      </w:pPr>
+    </w:lvl>
+    <w:lvl w:ilvl="6" w:tplc="0409000F" w:tentative="1">
+      <w:start w:val="1"/>
+      <w:numFmt w:val="decimal"/>
+      <w:lvlText w:val="%7."/>
+      <w:lvlJc w:val="left"/>
+      <w:pPr>
+        <w:ind w:left="4800" w:hanging="360"/>
+      </w:pPr>
+    </w:lvl>
+    <w:lvl w:ilvl="7" w:tplc="04090019" w:tentative="1">
+      <w:start w:val="1"/>
+      <w:numFmt w:val="lowerLetter"/>
+      <w:lvlText w:val="%8."/>
+      <w:lvlJc w:val="left"/>
+      <w:pPr>
+        <w:ind w:left="5520" w:hanging="360"/>
+      </w:pPr>
+    </w:lvl>
+    <w:lvl w:ilvl="8" w:tplc="0409001B" w:tentative="1">
+      <w:start w:val="1"/>
+      <w:numFmt w:val="lowerRoman"/>
+      <w:lvlText w:val="%9."/>
+      <w:lvlJc w:val="right"/>
+      <w:pPr>
+        <w:ind w:left="6240" w:hanging="180"/>
+      </w:pPr>
+    </w:lvl>
+  </w:abstractNum>
+  <w:abstractNum w:abstractNumId="4" w15:restartNumberingAfterBreak="0">
+    <w:nsid w:val="3F0604D7"/>
+    <w:multiLevelType w:val="hybridMultilevel"/>
+    <w:tmpl w:val="B7720FAC"/>
+    <w:lvl w:ilvl="0" w:tplc="0409000F">
+      <w:start w:val="1"/>
+      <w:numFmt w:val="decimal"/>
+      <w:lvlText w:val="%1."/>
+      <w:lvlJc w:val="left"/>
+      <w:pPr>
+        <w:ind w:left="832" w:hanging="360"/>
+      </w:pPr>
+    </w:lvl>
+    <w:lvl w:ilvl="1" w:tplc="04090019" w:tentative="1">
+      <w:start w:val="1"/>
+      <w:numFmt w:val="lowerLetter"/>
+      <w:lvlText w:val="%2."/>
+      <w:lvlJc w:val="left"/>
+      <w:pPr>
+        <w:ind w:left="1552" w:hanging="360"/>
+      </w:pPr>
+    </w:lvl>
+    <w:lvl w:ilvl="2" w:tplc="0409001B" w:tentative="1">
+      <w:start w:val="1"/>
+      <w:numFmt w:val="lowerRoman"/>
+      <w:lvlText w:val="%3."/>
+      <w:lvlJc w:val="right"/>
+      <w:pPr>
+        <w:ind w:left="2272" w:hanging="180"/>
+      </w:pPr>
+    </w:lvl>
+    <w:lvl w:ilvl="3" w:tplc="0409000F" w:tentative="1">
+      <w:start w:val="1"/>
+      <w:numFmt w:val="decimal"/>
+      <w:lvlText w:val="%4."/>
+      <w:lvlJc w:val="left"/>
+      <w:pPr>
+        <w:ind w:left="2992" w:hanging="360"/>
+      </w:pPr>
+    </w:lvl>
+    <w:lvl w:ilvl="4" w:tplc="04090019" w:tentative="1">
+      <w:start w:val="1"/>
+      <w:numFmt w:val="lowerLetter"/>
+      <w:lvlText w:val="%5."/>
+      <w:lvlJc w:val="left"/>
+      <w:pPr>
+        <w:ind w:left="3712" w:hanging="360"/>
+      </w:pPr>
+    </w:lvl>
+    <w:lvl w:ilvl="5" w:tplc="0409001B" w:tentative="1">
+      <w:start w:val="1"/>
+      <w:numFmt w:val="lowerRoman"/>
+      <w:lvlText w:val="%6."/>
+      <w:lvlJc w:val="right"/>
+      <w:pPr>
+        <w:ind w:left="4432" w:hanging="180"/>
+      </w:pPr>
+    </w:lvl>
+    <w:lvl w:ilvl="6" w:tplc="0409000F" w:tentative="1">
+      <w:start w:val="1"/>
+      <w:numFmt w:val="decimal"/>
+      <w:lvlText w:val="%7."/>
+      <w:lvlJc w:val="left"/>
+      <w:pPr>
+        <w:ind w:left="5152" w:hanging="360"/>
+      </w:pPr>
+    </w:lvl>
+    <w:lvl w:ilvl="7" w:tplc="04090019" w:tentative="1">
+      <w:start w:val="1"/>
+      <w:numFmt w:val="lowerLetter"/>
+      <w:lvlText w:val="%8."/>
+      <w:lvlJc w:val="left"/>
+      <w:pPr>
+        <w:ind w:left="5872" w:hanging="360"/>
+      </w:pPr>
+    </w:lvl>
+    <w:lvl w:ilvl="8" w:tplc="0409001B" w:tentative="1">
+      <w:start w:val="1"/>
+      <w:numFmt w:val="lowerRoman"/>
+      <w:lvlText w:val="%9."/>
+      <w:lvlJc w:val="right"/>
+      <w:pPr>
+        <w:ind w:left="6592" w:hanging="180"/>
+      </w:pPr>
+    </w:lvl>
+  </w:abstractNum>
+  <w:abstractNum w:abstractNumId="5" w15:restartNumberingAfterBreak="0">
     <w:nsid w:val="47096D85"/>
     <w:multiLevelType w:val="multilevel"/>
     <w:tmpl w:val="BEF8AA94"/>
@@ -2658,7 +3905,7 @@
       </w:rPr>
     </w:lvl>
   </w:abstractNum>
-  <w:abstractNum w:abstractNumId="3" w15:restartNumberingAfterBreak="0">
+  <w:abstractNum w:abstractNumId="6" w15:restartNumberingAfterBreak="0">
     <w:nsid w:val="524D1A2B"/>
     <w:multiLevelType w:val="multilevel"/>
     <w:tmpl w:val="597420D6"/>
@@ -2807,7 +4054,344 @@
       </w:rPr>
     </w:lvl>
   </w:abstractNum>
-  <w:abstractNum w:abstractNumId="4" w15:restartNumberingAfterBreak="0">
+  <w:abstractNum w:abstractNumId="7" w15:restartNumberingAfterBreak="0">
+    <w:nsid w:val="571D4BA5"/>
+    <w:multiLevelType w:val="hybridMultilevel"/>
+    <w:tmpl w:val="5F5A590C"/>
+    <w:lvl w:ilvl="0" w:tplc="3DD6926A">
+      <w:numFmt w:val="bullet"/>
+      <w:lvlText w:val="-"/>
+      <w:lvlJc w:val="left"/>
+      <w:pPr>
+        <w:ind w:left="2160" w:hanging="360"/>
+      </w:pPr>
+      <w:rPr>
+        <w:rFonts w:ascii="Calibri" w:eastAsiaTheme="minorHAnsi" w:hAnsi="Calibri" w:cs="Calibri" w:hint="default"/>
+      </w:rPr>
+    </w:lvl>
+    <w:lvl w:ilvl="1" w:tplc="FFFFFFFF" w:tentative="1">
+      <w:start w:val="1"/>
+      <w:numFmt w:val="bullet"/>
+      <w:lvlText w:val="o"/>
+      <w:lvlJc w:val="left"/>
+      <w:pPr>
+        <w:ind w:left="2880" w:hanging="360"/>
+      </w:pPr>
+      <w:rPr>
+        <w:rFonts w:ascii="Courier New" w:hAnsi="Courier New" w:cs="Courier New" w:hint="default"/>
+      </w:rPr>
+    </w:lvl>
+    <w:lvl w:ilvl="2" w:tplc="FFFFFFFF" w:tentative="1">
+      <w:start w:val="1"/>
+      <w:numFmt w:val="bullet"/>
+      <w:lvlText w:val=""/>
+      <w:lvlJc w:val="left"/>
+      <w:pPr>
+        <w:ind w:left="3600" w:hanging="360"/>
+      </w:pPr>
+      <w:rPr>
+        <w:rFonts w:ascii="Wingdings" w:hAnsi="Wingdings" w:hint="default"/>
+      </w:rPr>
+    </w:lvl>
+    <w:lvl w:ilvl="3" w:tplc="FFFFFFFF" w:tentative="1">
+      <w:start w:val="1"/>
+      <w:numFmt w:val="bullet"/>
+      <w:lvlText w:val=""/>
+      <w:lvlJc w:val="left"/>
+      <w:pPr>
+        <w:ind w:left="4320" w:hanging="360"/>
+      </w:pPr>
+      <w:rPr>
+        <w:rFonts w:ascii="Symbol" w:hAnsi="Symbol" w:hint="default"/>
+      </w:rPr>
+    </w:lvl>
+    <w:lvl w:ilvl="4" w:tplc="FFFFFFFF" w:tentative="1">
+      <w:start w:val="1"/>
+      <w:numFmt w:val="bullet"/>
+      <w:lvlText w:val="o"/>
+      <w:lvlJc w:val="left"/>
+      <w:pPr>
+        <w:ind w:left="5040" w:hanging="360"/>
+      </w:pPr>
+      <w:rPr>
+        <w:rFonts w:ascii="Courier New" w:hAnsi="Courier New" w:cs="Courier New" w:hint="default"/>
+      </w:rPr>
+    </w:lvl>
+    <w:lvl w:ilvl="5" w:tplc="FFFFFFFF" w:tentative="1">
+      <w:start w:val="1"/>
+      <w:numFmt w:val="bullet"/>
+      <w:lvlText w:val=""/>
+      <w:lvlJc w:val="left"/>
+      <w:pPr>
+        <w:ind w:left="5760" w:hanging="360"/>
+      </w:pPr>
+      <w:rPr>
+        <w:rFonts w:ascii="Wingdings" w:hAnsi="Wingdings" w:hint="default"/>
+      </w:rPr>
+    </w:lvl>
+    <w:lvl w:ilvl="6" w:tplc="FFFFFFFF" w:tentative="1">
+      <w:start w:val="1"/>
+      <w:numFmt w:val="bullet"/>
+      <w:lvlText w:val=""/>
+      <w:lvlJc w:val="left"/>
+      <w:pPr>
+        <w:ind w:left="6480" w:hanging="360"/>
+      </w:pPr>
+      <w:rPr>
+        <w:rFonts w:ascii="Symbol" w:hAnsi="Symbol" w:hint="default"/>
+      </w:rPr>
+    </w:lvl>
+    <w:lvl w:ilvl="7" w:tplc="FFFFFFFF" w:tentative="1">
+      <w:start w:val="1"/>
+      <w:numFmt w:val="bullet"/>
+      <w:lvlText w:val="o"/>
+      <w:lvlJc w:val="left"/>
+      <w:pPr>
+        <w:ind w:left="7200" w:hanging="360"/>
+      </w:pPr>
+      <w:rPr>
+        <w:rFonts w:ascii="Courier New" w:hAnsi="Courier New" w:cs="Courier New" w:hint="default"/>
+      </w:rPr>
+    </w:lvl>
+    <w:lvl w:ilvl="8" w:tplc="FFFFFFFF" w:tentative="1">
+      <w:start w:val="1"/>
+      <w:numFmt w:val="bullet"/>
+      <w:lvlText w:val=""/>
+      <w:lvlJc w:val="left"/>
+      <w:pPr>
+        <w:ind w:left="7920" w:hanging="360"/>
+      </w:pPr>
+      <w:rPr>
+        <w:rFonts w:ascii="Wingdings" w:hAnsi="Wingdings" w:hint="default"/>
+      </w:rPr>
+    </w:lvl>
+  </w:abstractNum>
+  <w:abstractNum w:abstractNumId="8" w15:restartNumberingAfterBreak="0">
+    <w:nsid w:val="61F95F9A"/>
+    <w:multiLevelType w:val="hybridMultilevel"/>
+    <w:tmpl w:val="C58C47AE"/>
+    <w:lvl w:ilvl="0" w:tplc="3DD6926A">
+      <w:numFmt w:val="bullet"/>
+      <w:lvlText w:val="-"/>
+      <w:lvlJc w:val="left"/>
+      <w:pPr>
+        <w:ind w:left="2160" w:hanging="360"/>
+      </w:pPr>
+      <w:rPr>
+        <w:rFonts w:ascii="Calibri" w:eastAsiaTheme="minorHAnsi" w:hAnsi="Calibri" w:cs="Calibri" w:hint="default"/>
+      </w:rPr>
+    </w:lvl>
+    <w:lvl w:ilvl="1" w:tplc="04090003" w:tentative="1">
+      <w:start w:val="1"/>
+      <w:numFmt w:val="bullet"/>
+      <w:lvlText w:val="o"/>
+      <w:lvlJc w:val="left"/>
+      <w:pPr>
+        <w:ind w:left="2880" w:hanging="360"/>
+      </w:pPr>
+      <w:rPr>
+        <w:rFonts w:ascii="Courier New" w:hAnsi="Courier New" w:cs="Courier New" w:hint="default"/>
+      </w:rPr>
+    </w:lvl>
+    <w:lvl w:ilvl="2" w:tplc="04090005" w:tentative="1">
+      <w:start w:val="1"/>
+      <w:numFmt w:val="bullet"/>
+      <w:lvlText w:val=""/>
+      <w:lvlJc w:val="left"/>
+      <w:pPr>
+        <w:ind w:left="3600" w:hanging="360"/>
+      </w:pPr>
+      <w:rPr>
+        <w:rFonts w:ascii="Wingdings" w:hAnsi="Wingdings" w:hint="default"/>
+      </w:rPr>
+    </w:lvl>
+    <w:lvl w:ilvl="3" w:tplc="04090001" w:tentative="1">
+      <w:start w:val="1"/>
+      <w:numFmt w:val="bullet"/>
+      <w:lvlText w:val=""/>
+      <w:lvlJc w:val="left"/>
+      <w:pPr>
+        <w:ind w:left="4320" w:hanging="360"/>
+      </w:pPr>
+      <w:rPr>
+        <w:rFonts w:ascii="Symbol" w:hAnsi="Symbol" w:hint="default"/>
+      </w:rPr>
+    </w:lvl>
+    <w:lvl w:ilvl="4" w:tplc="04090003" w:tentative="1">
+      <w:start w:val="1"/>
+      <w:numFmt w:val="bullet"/>
+      <w:lvlText w:val="o"/>
+      <w:lvlJc w:val="left"/>
+      <w:pPr>
+        <w:ind w:left="5040" w:hanging="360"/>
+      </w:pPr>
+      <w:rPr>
+        <w:rFonts w:ascii="Courier New" w:hAnsi="Courier New" w:cs="Courier New" w:hint="default"/>
+      </w:rPr>
+    </w:lvl>
+    <w:lvl w:ilvl="5" w:tplc="04090005" w:tentative="1">
+      <w:start w:val="1"/>
+      <w:numFmt w:val="bullet"/>
+      <w:lvlText w:val=""/>
+      <w:lvlJc w:val="left"/>
+      <w:pPr>
+        <w:ind w:left="5760" w:hanging="360"/>
+      </w:pPr>
+      <w:rPr>
+        <w:rFonts w:ascii="Wingdings" w:hAnsi="Wingdings" w:hint="default"/>
+      </w:rPr>
+    </w:lvl>
+    <w:lvl w:ilvl="6" w:tplc="04090001" w:tentative="1">
+      <w:start w:val="1"/>
+      <w:numFmt w:val="bullet"/>
+      <w:lvlText w:val=""/>
+      <w:lvlJc w:val="left"/>
+      <w:pPr>
+        <w:ind w:left="6480" w:hanging="360"/>
+      </w:pPr>
+      <w:rPr>
+        <w:rFonts w:ascii="Symbol" w:hAnsi="Symbol" w:hint="default"/>
+      </w:rPr>
+    </w:lvl>
+    <w:lvl w:ilvl="7" w:tplc="04090003" w:tentative="1">
+      <w:start w:val="1"/>
+      <w:numFmt w:val="bullet"/>
+      <w:lvlText w:val="o"/>
+      <w:lvlJc w:val="left"/>
+      <w:pPr>
+        <w:ind w:left="7200" w:hanging="360"/>
+      </w:pPr>
+      <w:rPr>
+        <w:rFonts w:ascii="Courier New" w:hAnsi="Courier New" w:cs="Courier New" w:hint="default"/>
+      </w:rPr>
+    </w:lvl>
+    <w:lvl w:ilvl="8" w:tplc="04090005" w:tentative="1">
+      <w:start w:val="1"/>
+      <w:numFmt w:val="bullet"/>
+      <w:lvlText w:val=""/>
+      <w:lvlJc w:val="left"/>
+      <w:pPr>
+        <w:ind w:left="7920" w:hanging="360"/>
+      </w:pPr>
+      <w:rPr>
+        <w:rFonts w:ascii="Wingdings" w:hAnsi="Wingdings" w:hint="default"/>
+      </w:rPr>
+    </w:lvl>
+  </w:abstractNum>
+  <w:abstractNum w:abstractNumId="9" w15:restartNumberingAfterBreak="0">
+    <w:nsid w:val="69424480"/>
+    <w:multiLevelType w:val="hybridMultilevel"/>
+    <w:tmpl w:val="3A50747A"/>
+    <w:lvl w:ilvl="0" w:tplc="04090001">
+      <w:start w:val="1"/>
+      <w:numFmt w:val="bullet"/>
+      <w:lvlText w:val=""/>
+      <w:lvlJc w:val="left"/>
+      <w:pPr>
+        <w:ind w:left="2160" w:hanging="360"/>
+      </w:pPr>
+      <w:rPr>
+        <w:rFonts w:ascii="Symbol" w:hAnsi="Symbol" w:hint="default"/>
+      </w:rPr>
+    </w:lvl>
+    <w:lvl w:ilvl="1" w:tplc="04090003" w:tentative="1">
+      <w:start w:val="1"/>
+      <w:numFmt w:val="bullet"/>
+      <w:lvlText w:val="o"/>
+      <w:lvlJc w:val="left"/>
+      <w:pPr>
+        <w:ind w:left="2880" w:hanging="360"/>
+      </w:pPr>
+      <w:rPr>
+        <w:rFonts w:ascii="Courier New" w:hAnsi="Courier New" w:cs="Courier New" w:hint="default"/>
+      </w:rPr>
+    </w:lvl>
+    <w:lvl w:ilvl="2" w:tplc="04090005" w:tentative="1">
+      <w:start w:val="1"/>
+      <w:numFmt w:val="bullet"/>
+      <w:lvlText w:val=""/>
+      <w:lvlJc w:val="left"/>
+      <w:pPr>
+        <w:ind w:left="3600" w:hanging="360"/>
+      </w:pPr>
+      <w:rPr>
+        <w:rFonts w:ascii="Wingdings" w:hAnsi="Wingdings" w:hint="default"/>
+      </w:rPr>
+    </w:lvl>
+    <w:lvl w:ilvl="3" w:tplc="04090001" w:tentative="1">
+      <w:start w:val="1"/>
+      <w:numFmt w:val="bullet"/>
+      <w:lvlText w:val=""/>
+      <w:lvlJc w:val="left"/>
+      <w:pPr>
+        <w:ind w:left="4320" w:hanging="360"/>
+      </w:pPr>
+      <w:rPr>
+        <w:rFonts w:ascii="Symbol" w:hAnsi="Symbol" w:hint="default"/>
+      </w:rPr>
+    </w:lvl>
+    <w:lvl w:ilvl="4" w:tplc="04090003" w:tentative="1">
+      <w:start w:val="1"/>
+      <w:numFmt w:val="bullet"/>
+      <w:lvlText w:val="o"/>
+      <w:lvlJc w:val="left"/>
+      <w:pPr>
+        <w:ind w:left="5040" w:hanging="360"/>
+      </w:pPr>
+      <w:rPr>
+        <w:rFonts w:ascii="Courier New" w:hAnsi="Courier New" w:cs="Courier New" w:hint="default"/>
+      </w:rPr>
+    </w:lvl>
+    <w:lvl w:ilvl="5" w:tplc="04090005" w:tentative="1">
+      <w:start w:val="1"/>
+      <w:numFmt w:val="bullet"/>
+      <w:lvlText w:val=""/>
+      <w:lvlJc w:val="left"/>
+      <w:pPr>
+        <w:ind w:left="5760" w:hanging="360"/>
+      </w:pPr>
+      <w:rPr>
+        <w:rFonts w:ascii="Wingdings" w:hAnsi="Wingdings" w:hint="default"/>
+      </w:rPr>
+    </w:lvl>
+    <w:lvl w:ilvl="6" w:tplc="04090001" w:tentative="1">
+      <w:start w:val="1"/>
+      <w:numFmt w:val="bullet"/>
+      <w:lvlText w:val=""/>
+      <w:lvlJc w:val="left"/>
+      <w:pPr>
+        <w:ind w:left="6480" w:hanging="360"/>
+      </w:pPr>
+      <w:rPr>
+        <w:rFonts w:ascii="Symbol" w:hAnsi="Symbol" w:hint="default"/>
+      </w:rPr>
+    </w:lvl>
+    <w:lvl w:ilvl="7" w:tplc="04090003" w:tentative="1">
+      <w:start w:val="1"/>
+      <w:numFmt w:val="bullet"/>
+      <w:lvlText w:val="o"/>
+      <w:lvlJc w:val="left"/>
+      <w:pPr>
+        <w:ind w:left="7200" w:hanging="360"/>
+      </w:pPr>
+      <w:rPr>
+        <w:rFonts w:ascii="Courier New" w:hAnsi="Courier New" w:cs="Courier New" w:hint="default"/>
+      </w:rPr>
+    </w:lvl>
+    <w:lvl w:ilvl="8" w:tplc="04090005" w:tentative="1">
+      <w:start w:val="1"/>
+      <w:numFmt w:val="bullet"/>
+      <w:lvlText w:val=""/>
+      <w:lvlJc w:val="left"/>
+      <w:pPr>
+        <w:ind w:left="7920" w:hanging="360"/>
+      </w:pPr>
+      <w:rPr>
+        <w:rFonts w:ascii="Wingdings" w:hAnsi="Wingdings" w:hint="default"/>
+      </w:rPr>
+    </w:lvl>
+  </w:abstractNum>
+  <w:abstractNum w:abstractNumId="10" w15:restartNumberingAfterBreak="0">
     <w:nsid w:val="760E5438"/>
     <w:multiLevelType w:val="multilevel"/>
     <w:tmpl w:val="4A7CCDF0"/>
@@ -2956,7 +4540,7 @@
       </w:rPr>
     </w:lvl>
   </w:abstractNum>
-  <w:abstractNum w:abstractNumId="5" w15:restartNumberingAfterBreak="0">
+  <w:abstractNum w:abstractNumId="11" w15:restartNumberingAfterBreak="0">
     <w:nsid w:val="78663DED"/>
     <w:multiLevelType w:val="hybridMultilevel"/>
     <w:tmpl w:val="C03E9C0E"/>
@@ -3070,22 +4654,40 @@
     </w:lvl>
   </w:abstractNum>
   <w:num w:numId="1">
-    <w:abstractNumId w:val="4"/>
+    <w:abstractNumId w:val="10"/>
   </w:num>
   <w:num w:numId="2">
     <w:abstractNumId w:val="1"/>
   </w:num>
   <w:num w:numId="3">
-    <w:abstractNumId w:val="2"/>
+    <w:abstractNumId w:val="5"/>
   </w:num>
   <w:num w:numId="4">
-    <w:abstractNumId w:val="3"/>
+    <w:abstractNumId w:val="6"/>
   </w:num>
   <w:num w:numId="5">
     <w:abstractNumId w:val="0"/>
   </w:num>
   <w:num w:numId="6">
-    <w:abstractNumId w:val="5"/>
+    <w:abstractNumId w:val="11"/>
+  </w:num>
+  <w:num w:numId="7">
+    <w:abstractNumId w:val="4"/>
+  </w:num>
+  <w:num w:numId="8">
+    <w:abstractNumId w:val="3"/>
+  </w:num>
+  <w:num w:numId="9">
+    <w:abstractNumId w:val="9"/>
+  </w:num>
+  <w:num w:numId="10">
+    <w:abstractNumId w:val="8"/>
+  </w:num>
+  <w:num w:numId="11">
+    <w:abstractNumId w:val="2"/>
+  </w:num>
+  <w:num w:numId="12">
+    <w:abstractNumId w:val="7"/>
   </w:num>
 </w:numbering>
 </file>

</xml_diff>